<commit_message>
Set up invoice fillin script
</commit_message>
<xml_diff>
--- a/InvoiceTemplate.docx
+++ b/InvoiceTemplate.docx
@@ -17,10 +17,10 @@
         <w:gridCol w:w="900"/>
         <w:gridCol w:w="900"/>
         <w:gridCol w:w="469"/>
-        <w:gridCol w:w="1227"/>
+        <w:gridCol w:w="521"/>
+        <w:gridCol w:w="706"/>
         <w:gridCol w:w="914"/>
-        <w:gridCol w:w="810"/>
-        <w:gridCol w:w="90"/>
+        <w:gridCol w:w="900"/>
         <w:gridCol w:w="900"/>
         <w:gridCol w:w="450"/>
         <w:gridCol w:w="1260"/>
@@ -147,6 +147,7 @@
             <w:pPr>
               <w:pStyle w:val="DateandNumber"/>
             </w:pPr>
+            <w:proofErr w:type="spellStart"/>
             <w:r>
               <w:t>Date</w:t>
             </w:r>
@@ -166,7 +167,14 @@
               <w:rPr>
                 <w:noProof/>
               </w:rPr>
-              <w:t>«Date»</w:t>
+              <w:t>«Date</w:t>
+            </w:r>
+            <w:proofErr w:type="spellEnd"/>
+            <w:r>
+              <w:rPr>
+                <w:noProof/>
+              </w:rPr>
+              <w:t>»</w:t>
             </w:r>
             <w:r>
               <w:rPr>
@@ -367,6 +375,7 @@
         <w:tc>
           <w:tcPr>
             <w:tcW w:w="1227" w:type="dxa"/>
+            <w:gridSpan w:val="2"/>
             <w:shd w:val="clear" w:color="auto" w:fill="auto"/>
           </w:tcPr>
           <w:p>
@@ -379,7 +388,7 @@
         <w:tc>
           <w:tcPr>
             <w:tcW w:w="1814" w:type="dxa"/>
-            <w:gridSpan w:val="3"/>
+            <w:gridSpan w:val="2"/>
             <w:shd w:val="clear" w:color="auto" w:fill="FFFFFF"/>
           </w:tcPr>
           <w:p>
@@ -453,9 +462,11 @@
                     <w:r>
                       <w:t xml:space="preserve"> </w:t>
                     </w:r>
+                    <w:proofErr w:type="spellStart"/>
                     <w:r>
                       <w:t>Wiswall</w:t>
                     </w:r>
+                    <w:proofErr w:type="spellEnd"/>
                   </w:p>
                 </w:sdtContent>
               </w:sdt>
@@ -604,7 +615,7 @@
         <w:tc>
           <w:tcPr>
             <w:tcW w:w="2610" w:type="dxa"/>
-            <w:gridSpan w:val="3"/>
+            <w:gridSpan w:val="4"/>
             <w:tcBorders>
               <w:top w:val="single" w:sz="4" w:space="0" w:color="BFBFBF" w:themeColor="background1" w:themeShade="BF"/>
               <w:left w:val="single" w:sz="4" w:space="0" w:color="BFBFBF" w:themeColor="background1" w:themeShade="BF"/>
@@ -626,7 +637,7 @@
         <w:tc>
           <w:tcPr>
             <w:tcW w:w="1800" w:type="dxa"/>
-            <w:gridSpan w:val="3"/>
+            <w:gridSpan w:val="2"/>
             <w:tcBorders>
               <w:top w:val="single" w:sz="4" w:space="0" w:color="BFBFBF" w:themeColor="background1" w:themeShade="BF"/>
               <w:left w:val="single" w:sz="4" w:space="0" w:color="BFBFBF" w:themeColor="background1" w:themeShade="BF"/>
@@ -723,14 +734,23 @@
                 <w:sz w:val="20"/>
                 <w:szCs w:val="20"/>
               </w:rPr>
-              <w:t>Landon Wiswall</w:t>
-            </w:r>
+              <w:t xml:space="preserve">Landon </w:t>
+            </w:r>
+            <w:proofErr w:type="spellStart"/>
+            <w:r>
+              <w:rPr>
+                <w:sz w:val="20"/>
+                <w:szCs w:val="20"/>
+              </w:rPr>
+              <w:t>Wiswall</w:t>
+            </w:r>
+            <w:proofErr w:type="spellEnd"/>
           </w:p>
         </w:tc>
         <w:tc>
           <w:tcPr>
             <w:tcW w:w="2610" w:type="dxa"/>
-            <w:gridSpan w:val="3"/>
+            <w:gridSpan w:val="4"/>
             <w:tcBorders>
               <w:top w:val="single" w:sz="4" w:space="0" w:color="BFBFBF" w:themeColor="background1" w:themeShade="BF"/>
               <w:left w:val="single" w:sz="4" w:space="0" w:color="BFBFBF" w:themeColor="background1" w:themeShade="BF"/>
@@ -788,7 +808,7 @@
         <w:tc>
           <w:tcPr>
             <w:tcW w:w="1800" w:type="dxa"/>
-            <w:gridSpan w:val="3"/>
+            <w:gridSpan w:val="2"/>
             <w:tcBorders>
               <w:top w:val="single" w:sz="4" w:space="0" w:color="BFBFBF" w:themeColor="background1" w:themeShade="BF"/>
               <w:left w:val="single" w:sz="4" w:space="0" w:color="BFBFBF" w:themeColor="background1" w:themeShade="BF"/>
@@ -943,15 +963,17 @@
             <w:pPr>
               <w:pStyle w:val="columnheadings"/>
             </w:pPr>
+            <w:proofErr w:type="spellStart"/>
             <w:r>
               <w:t>Qty</w:t>
             </w:r>
-          </w:p>
-        </w:tc>
-        <w:tc>
-          <w:tcPr>
-            <w:tcW w:w="4320" w:type="dxa"/>
-            <w:gridSpan w:val="5"/>
+            <w:proofErr w:type="spellEnd"/>
+          </w:p>
+        </w:tc>
+        <w:tc>
+          <w:tcPr>
+            <w:tcW w:w="1890" w:type="dxa"/>
+            <w:gridSpan w:val="3"/>
             <w:tcBorders>
               <w:top w:val="single" w:sz="4" w:space="0" w:color="BFBFBF" w:themeColor="background1" w:themeShade="BF"/>
               <w:left w:val="single" w:sz="4" w:space="0" w:color="BFBFBF" w:themeColor="background1" w:themeShade="BF"/>
@@ -965,14 +987,35 @@
               <w:pStyle w:val="columnheadings"/>
             </w:pPr>
             <w:r>
+              <w:t>Address of Job</w:t>
+            </w:r>
+          </w:p>
+        </w:tc>
+        <w:tc>
+          <w:tcPr>
+            <w:tcW w:w="2520" w:type="dxa"/>
+            <w:gridSpan w:val="3"/>
+            <w:tcBorders>
+              <w:top w:val="single" w:sz="4" w:space="0" w:color="BFBFBF" w:themeColor="background1" w:themeShade="BF"/>
+              <w:left w:val="single" w:sz="4" w:space="0" w:color="BFBFBF" w:themeColor="background1" w:themeShade="BF"/>
+              <w:right w:val="single" w:sz="4" w:space="0" w:color="BFBFBF" w:themeColor="background1" w:themeShade="BF"/>
+            </w:tcBorders>
+            <w:shd w:val="clear" w:color="auto" w:fill="4B7B8A" w:themeFill="accent1" w:themeFillShade="BF"/>
+            <w:vAlign w:val="center"/>
+          </w:tcPr>
+          <w:p>
+            <w:pPr>
+              <w:pStyle w:val="columnheadings"/>
+            </w:pPr>
+            <w:r>
               <w:t>Description</w:t>
             </w:r>
           </w:p>
         </w:tc>
         <w:tc>
           <w:tcPr>
-            <w:tcW w:w="1440" w:type="dxa"/>
-            <w:gridSpan w:val="3"/>
+            <w:tcW w:w="1350" w:type="dxa"/>
+            <w:gridSpan w:val="2"/>
             <w:tcBorders>
               <w:top w:val="single" w:sz="4" w:space="0" w:color="BFBFBF" w:themeColor="background1" w:themeShade="BF"/>
               <w:left w:val="single" w:sz="4" w:space="0" w:color="BFBFBF" w:themeColor="background1" w:themeShade="BF"/>
@@ -1085,7 +1128,7 @@
                 <w:sz w:val="18"/>
                 <w:szCs w:val="18"/>
               </w:rPr>
-              <w:instrText xml:space="preserve"> MERGEFIELD  Qty1  \* MERGEFORMAT </w:instrText>
+              <w:instrText xml:space="preserve"> MERGEFIELD  Qty  \* MERGEFORMAT </w:instrText>
             </w:r>
             <w:r>
               <w:rPr>
@@ -1102,16 +1145,7 @@
                 <w:sz w:val="18"/>
                 <w:szCs w:val="18"/>
               </w:rPr>
-              <w:t>«Qty</w:t>
-            </w:r>
-            <w:r>
-              <w:rPr>
-                <w:rFonts w:ascii="Comic Sans MS" w:hAnsi="Comic Sans MS"/>
-                <w:noProof/>
-                <w:sz w:val="18"/>
-                <w:szCs w:val="18"/>
-              </w:rPr>
-              <w:t>»</w:t>
+              <w:t>«Qty»</w:t>
             </w:r>
             <w:r>
               <w:rPr>
@@ -1125,8 +1159,8 @@
         </w:tc>
         <w:tc>
           <w:tcPr>
-            <w:tcW w:w="4320" w:type="dxa"/>
-            <w:gridSpan w:val="5"/>
+            <w:tcW w:w="1890" w:type="dxa"/>
+            <w:gridSpan w:val="3"/>
             <w:tcBorders>
               <w:left w:val="single" w:sz="4" w:space="0" w:color="BFBFBF" w:themeColor="background1" w:themeShade="BF"/>
               <w:bottom w:val="single" w:sz="4" w:space="0" w:color="auto"/>
@@ -1157,7 +1191,7 @@
                 <w:sz w:val="18"/>
                 <w:szCs w:val="18"/>
               </w:rPr>
-              <w:instrText xml:space="preserve"> MERGEFIELD  Description1  \* MERGEFORMAT </w:instrText>
+              <w:instrText xml:space="preserve"> MERGEFIELD  JobAddress  \* MERGEFORMAT </w:instrText>
             </w:r>
             <w:r>
               <w:rPr>
@@ -1174,7 +1208,61 @@
                 <w:sz w:val="18"/>
                 <w:szCs w:val="18"/>
               </w:rPr>
-              <w:t>«Description</w:t>
+              <w:t>«JobAddress»</w:t>
+            </w:r>
+            <w:r>
+              <w:rPr>
+                <w:rFonts w:ascii="Comic Sans MS" w:hAnsi="Comic Sans MS"/>
+                <w:sz w:val="18"/>
+                <w:szCs w:val="18"/>
+              </w:rPr>
+              <w:fldChar w:fldCharType="end"/>
+            </w:r>
+          </w:p>
+        </w:tc>
+        <w:tc>
+          <w:tcPr>
+            <w:tcW w:w="2520" w:type="dxa"/>
+            <w:gridSpan w:val="3"/>
+            <w:tcBorders>
+              <w:left w:val="single" w:sz="4" w:space="0" w:color="BFBFBF" w:themeColor="background1" w:themeShade="BF"/>
+              <w:bottom w:val="single" w:sz="4" w:space="0" w:color="auto"/>
+              <w:right w:val="single" w:sz="4" w:space="0" w:color="BFBFBF" w:themeColor="background1" w:themeShade="BF"/>
+            </w:tcBorders>
+            <w:shd w:val="clear" w:color="auto" w:fill="FFFFFF"/>
+            <w:vAlign w:val="center"/>
+          </w:tcPr>
+          <w:p>
+            <w:pPr>
+              <w:rPr>
+                <w:rFonts w:ascii="Comic Sans MS" w:hAnsi="Comic Sans MS"/>
+                <w:sz w:val="18"/>
+                <w:szCs w:val="18"/>
+              </w:rPr>
+            </w:pPr>
+            <w:r>
+              <w:rPr>
+                <w:rFonts w:ascii="Comic Sans MS" w:hAnsi="Comic Sans MS"/>
+                <w:sz w:val="18"/>
+                <w:szCs w:val="18"/>
+              </w:rPr>
+              <w:fldChar w:fldCharType="begin"/>
+            </w:r>
+            <w:r>
+              <w:rPr>
+                <w:rFonts w:ascii="Comic Sans MS" w:hAnsi="Comic Sans MS"/>
+                <w:sz w:val="18"/>
+                <w:szCs w:val="18"/>
+              </w:rPr>
+              <w:instrText xml:space="preserve"> MERGEFIELD  Description  \* MERGEFORMAT </w:instrText>
+            </w:r>
+            <w:r>
+              <w:rPr>
+                <w:rFonts w:ascii="Comic Sans MS" w:hAnsi="Comic Sans MS"/>
+                <w:sz w:val="18"/>
+                <w:szCs w:val="18"/>
+              </w:rPr>
+              <w:fldChar w:fldCharType="separate"/>
             </w:r>
             <w:r>
               <w:rPr>
@@ -1183,7 +1271,7 @@
                 <w:sz w:val="18"/>
                 <w:szCs w:val="18"/>
               </w:rPr>
-              <w:t>»</w:t>
+              <w:t>«Description»</w:t>
             </w:r>
             <w:r>
               <w:rPr>
@@ -1193,12 +1281,14 @@
               </w:rPr>
               <w:fldChar w:fldCharType="end"/>
             </w:r>
-          </w:p>
-        </w:tc>
-        <w:tc>
-          <w:tcPr>
-            <w:tcW w:w="1440" w:type="dxa"/>
-            <w:gridSpan w:val="3"/>
+            <w:bookmarkStart w:id="0" w:name="_GoBack"/>
+            <w:bookmarkEnd w:id="0"/>
+          </w:p>
+        </w:tc>
+        <w:tc>
+          <w:tcPr>
+            <w:tcW w:w="1350" w:type="dxa"/>
+            <w:gridSpan w:val="2"/>
             <w:tcBorders>
               <w:left w:val="single" w:sz="4" w:space="0" w:color="BFBFBF" w:themeColor="background1" w:themeShade="BF"/>
               <w:bottom w:val="single" w:sz="4" w:space="0" w:color="auto"/>
@@ -1234,7 +1324,7 @@
                 <w:sz w:val="18"/>
                 <w:szCs w:val="18"/>
               </w:rPr>
-              <w:instrText xml:space="preserve"> MERGEFIELD  UPrice1  \* MERGEFORMAT </w:instrText>
+              <w:instrText xml:space="preserve"> MERGEFIELD  UPrice  \* MERGEFORMAT </w:instrText>
             </w:r>
             <w:r>
               <w:rPr>
@@ -1251,16 +1341,7 @@
                 <w:sz w:val="18"/>
                 <w:szCs w:val="18"/>
               </w:rPr>
-              <w:t>«UPrice</w:t>
-            </w:r>
-            <w:r>
-              <w:rPr>
-                <w:rFonts w:ascii="Comic Sans MS" w:hAnsi="Comic Sans MS"/>
-                <w:noProof/>
-                <w:sz w:val="18"/>
-                <w:szCs w:val="18"/>
-              </w:rPr>
-              <w:t>»</w:t>
+              <w:t>«UPrice»</w:t>
             </w:r>
             <w:r>
               <w:rPr>
@@ -1324,6 +1405,7 @@
           <w:p>
             <w:pPr>
               <w:pStyle w:val="Amount"/>
+              <w:jc w:val="left"/>
               <w:rPr>
                 <w:rFonts w:ascii="Comic Sans MS" w:hAnsi="Comic Sans MS"/>
                 <w:sz w:val="18"/>
@@ -1344,7 +1426,7 @@
                 <w:sz w:val="18"/>
                 <w:szCs w:val="18"/>
               </w:rPr>
-              <w:instrText xml:space="preserve"> MERGEFIELD  TotPrice1  \* MERGEFORMAT </w:instrText>
+              <w:instrText xml:space="preserve"> MERGEFIELD  LinePrice  \* MERGEFORMAT </w:instrText>
             </w:r>
             <w:r>
               <w:rPr>
@@ -1361,637 +1443,7 @@
                 <w:sz w:val="18"/>
                 <w:szCs w:val="18"/>
               </w:rPr>
-              <w:t>«</w:t>
-            </w:r>
-            <w:r>
-              <w:rPr>
-                <w:rFonts w:ascii="Comic Sans MS" w:hAnsi="Comic Sans MS"/>
-                <w:noProof/>
-                <w:sz w:val="18"/>
-                <w:szCs w:val="18"/>
-              </w:rPr>
-              <w:t>Line</w:t>
-            </w:r>
-            <w:r>
-              <w:rPr>
-                <w:rFonts w:ascii="Comic Sans MS" w:hAnsi="Comic Sans MS"/>
-                <w:noProof/>
-                <w:sz w:val="18"/>
-                <w:szCs w:val="18"/>
-              </w:rPr>
-              <w:t>Price</w:t>
-            </w:r>
-            <w:bookmarkStart w:id="0" w:name="_GoBack"/>
-            <w:bookmarkEnd w:id="0"/>
-            <w:r>
-              <w:rPr>
-                <w:rFonts w:ascii="Comic Sans MS" w:hAnsi="Comic Sans MS"/>
-                <w:noProof/>
-                <w:sz w:val="18"/>
-                <w:szCs w:val="18"/>
-              </w:rPr>
-              <w:t>»</w:t>
-            </w:r>
-            <w:r>
-              <w:rPr>
-                <w:rFonts w:ascii="Comic Sans MS" w:hAnsi="Comic Sans MS"/>
-                <w:sz w:val="18"/>
-                <w:szCs w:val="18"/>
-              </w:rPr>
-              <w:fldChar w:fldCharType="end"/>
-            </w:r>
-          </w:p>
-        </w:tc>
-      </w:tr>
-      <w:tr>
-        <w:trPr>
-          <w:trHeight w:val="285"/>
-          <w:jc w:val="center"/>
-        </w:trPr>
-        <w:tc>
-          <w:tcPr>
-            <w:tcW w:w="900" w:type="dxa"/>
-            <w:tcBorders>
-              <w:left w:val="single" w:sz="4" w:space="0" w:color="BFBFBF" w:themeColor="background1" w:themeShade="BF"/>
-              <w:bottom w:val="single" w:sz="4" w:space="0" w:color="auto"/>
-              <w:right w:val="single" w:sz="4" w:space="0" w:color="BFBFBF" w:themeColor="background1" w:themeShade="BF"/>
-            </w:tcBorders>
-            <w:shd w:val="clear" w:color="auto" w:fill="FFFFFF"/>
-            <w:vAlign w:val="center"/>
-          </w:tcPr>
-          <w:p>
-            <w:pPr>
-              <w:rPr>
-                <w:rFonts w:ascii="Comic Sans MS" w:hAnsi="Comic Sans MS"/>
-                <w:sz w:val="18"/>
-                <w:szCs w:val="18"/>
-              </w:rPr>
-            </w:pPr>
-            <w:r>
-              <w:rPr>
-                <w:rFonts w:ascii="Comic Sans MS" w:hAnsi="Comic Sans MS"/>
-                <w:sz w:val="18"/>
-                <w:szCs w:val="18"/>
-              </w:rPr>
-              <w:fldChar w:fldCharType="begin"/>
-            </w:r>
-            <w:r>
-              <w:rPr>
-                <w:rFonts w:ascii="Comic Sans MS" w:hAnsi="Comic Sans MS"/>
-                <w:sz w:val="18"/>
-                <w:szCs w:val="18"/>
-              </w:rPr>
-              <w:instrText xml:space="preserve"> MERGEFIELD  Qty2  \* MERGEFORMAT </w:instrText>
-            </w:r>
-            <w:r>
-              <w:rPr>
-                <w:rFonts w:ascii="Comic Sans MS" w:hAnsi="Comic Sans MS"/>
-                <w:sz w:val="18"/>
-                <w:szCs w:val="18"/>
-              </w:rPr>
-              <w:fldChar w:fldCharType="separate"/>
-            </w:r>
-            <w:r>
-              <w:rPr>
-                <w:rFonts w:ascii="Comic Sans MS" w:hAnsi="Comic Sans MS"/>
-                <w:noProof/>
-                <w:sz w:val="18"/>
-                <w:szCs w:val="18"/>
-              </w:rPr>
-              <w:t>«Qty2»</w:t>
-            </w:r>
-            <w:r>
-              <w:rPr>
-                <w:rFonts w:ascii="Comic Sans MS" w:hAnsi="Comic Sans MS"/>
-                <w:sz w:val="18"/>
-                <w:szCs w:val="18"/>
-              </w:rPr>
-              <w:fldChar w:fldCharType="end"/>
-            </w:r>
-          </w:p>
-        </w:tc>
-        <w:tc>
-          <w:tcPr>
-            <w:tcW w:w="4320" w:type="dxa"/>
-            <w:gridSpan w:val="5"/>
-            <w:tcBorders>
-              <w:left w:val="single" w:sz="4" w:space="0" w:color="BFBFBF" w:themeColor="background1" w:themeShade="BF"/>
-              <w:bottom w:val="single" w:sz="4" w:space="0" w:color="auto"/>
-              <w:right w:val="single" w:sz="4" w:space="0" w:color="BFBFBF" w:themeColor="background1" w:themeShade="BF"/>
-            </w:tcBorders>
-            <w:shd w:val="clear" w:color="auto" w:fill="FFFFFF"/>
-            <w:vAlign w:val="center"/>
-          </w:tcPr>
-          <w:p>
-            <w:pPr>
-              <w:rPr>
-                <w:rFonts w:ascii="Comic Sans MS" w:hAnsi="Comic Sans MS"/>
-                <w:sz w:val="18"/>
-                <w:szCs w:val="18"/>
-              </w:rPr>
-            </w:pPr>
-            <w:r>
-              <w:rPr>
-                <w:rFonts w:ascii="Comic Sans MS" w:hAnsi="Comic Sans MS"/>
-                <w:sz w:val="18"/>
-                <w:szCs w:val="18"/>
-              </w:rPr>
-              <w:fldChar w:fldCharType="begin"/>
-            </w:r>
-            <w:r>
-              <w:rPr>
-                <w:rFonts w:ascii="Comic Sans MS" w:hAnsi="Comic Sans MS"/>
-                <w:sz w:val="18"/>
-                <w:szCs w:val="18"/>
-              </w:rPr>
-              <w:instrText xml:space="preserve"> MERGEFIELD  Description2  \* MERGEFORMAT </w:instrText>
-            </w:r>
-            <w:r>
-              <w:rPr>
-                <w:rFonts w:ascii="Comic Sans MS" w:hAnsi="Comic Sans MS"/>
-                <w:sz w:val="18"/>
-                <w:szCs w:val="18"/>
-              </w:rPr>
-              <w:fldChar w:fldCharType="separate"/>
-            </w:r>
-            <w:r>
-              <w:rPr>
-                <w:rFonts w:ascii="Comic Sans MS" w:hAnsi="Comic Sans MS"/>
-                <w:noProof/>
-                <w:sz w:val="18"/>
-                <w:szCs w:val="18"/>
-              </w:rPr>
-              <w:t>«Description2»</w:t>
-            </w:r>
-            <w:r>
-              <w:rPr>
-                <w:rFonts w:ascii="Comic Sans MS" w:hAnsi="Comic Sans MS"/>
-                <w:sz w:val="18"/>
-                <w:szCs w:val="18"/>
-              </w:rPr>
-              <w:fldChar w:fldCharType="end"/>
-            </w:r>
-          </w:p>
-        </w:tc>
-        <w:tc>
-          <w:tcPr>
-            <w:tcW w:w="1440" w:type="dxa"/>
-            <w:gridSpan w:val="3"/>
-            <w:tcBorders>
-              <w:left w:val="single" w:sz="4" w:space="0" w:color="BFBFBF" w:themeColor="background1" w:themeShade="BF"/>
-              <w:bottom w:val="single" w:sz="4" w:space="0" w:color="auto"/>
-              <w:right w:val="single" w:sz="4" w:space="0" w:color="BFBFBF" w:themeColor="background1" w:themeShade="BF"/>
-            </w:tcBorders>
-            <w:shd w:val="clear" w:color="auto" w:fill="FFFFFF"/>
-            <w:tcMar>
-              <w:right w:w="216" w:type="dxa"/>
-            </w:tcMar>
-            <w:vAlign w:val="center"/>
-          </w:tcPr>
-          <w:p>
-            <w:pPr>
-              <w:pStyle w:val="Amount"/>
-              <w:jc w:val="left"/>
-              <w:rPr>
-                <w:rFonts w:ascii="Comic Sans MS" w:hAnsi="Comic Sans MS"/>
-                <w:sz w:val="18"/>
-                <w:szCs w:val="18"/>
-              </w:rPr>
-            </w:pPr>
-            <w:r>
-              <w:rPr>
-                <w:rFonts w:ascii="Comic Sans MS" w:hAnsi="Comic Sans MS"/>
-                <w:sz w:val="18"/>
-                <w:szCs w:val="18"/>
-              </w:rPr>
-              <w:fldChar w:fldCharType="begin"/>
-            </w:r>
-            <w:r>
-              <w:rPr>
-                <w:rFonts w:ascii="Comic Sans MS" w:hAnsi="Comic Sans MS"/>
-                <w:sz w:val="18"/>
-                <w:szCs w:val="18"/>
-              </w:rPr>
-              <w:instrText xml:space="preserve"> MERGEFIELD  UPrice2  \* MERGEFORMAT </w:instrText>
-            </w:r>
-            <w:r>
-              <w:rPr>
-                <w:rFonts w:ascii="Comic Sans MS" w:hAnsi="Comic Sans MS"/>
-                <w:sz w:val="18"/>
-                <w:szCs w:val="18"/>
-              </w:rPr>
-              <w:fldChar w:fldCharType="separate"/>
-            </w:r>
-            <w:r>
-              <w:rPr>
-                <w:rFonts w:ascii="Comic Sans MS" w:hAnsi="Comic Sans MS"/>
-                <w:noProof/>
-                <w:sz w:val="18"/>
-                <w:szCs w:val="18"/>
-              </w:rPr>
-              <w:t>«UPrice2»</w:t>
-            </w:r>
-            <w:r>
-              <w:rPr>
-                <w:rFonts w:ascii="Comic Sans MS" w:hAnsi="Comic Sans MS"/>
-                <w:sz w:val="18"/>
-                <w:szCs w:val="18"/>
-              </w:rPr>
-              <w:fldChar w:fldCharType="end"/>
-            </w:r>
-          </w:p>
-        </w:tc>
-        <w:tc>
-          <w:tcPr>
-            <w:tcW w:w="1260" w:type="dxa"/>
-            <w:tcBorders>
-              <w:left w:val="single" w:sz="4" w:space="0" w:color="BFBFBF" w:themeColor="background1" w:themeShade="BF"/>
-              <w:bottom w:val="single" w:sz="4" w:space="0" w:color="auto"/>
-              <w:right w:val="single" w:sz="4" w:space="0" w:color="BFBFBF" w:themeColor="background1" w:themeShade="BF"/>
-            </w:tcBorders>
-            <w:shd w:val="clear" w:color="auto" w:fill="FFFFFF"/>
-            <w:tcMar>
-              <w:right w:w="216" w:type="dxa"/>
-            </w:tcMar>
-            <w:vAlign w:val="center"/>
-          </w:tcPr>
-          <w:p>
-            <w:pPr>
-              <w:pStyle w:val="Amount"/>
-              <w:jc w:val="center"/>
-              <w:rPr>
-                <w:rFonts w:ascii="Comic Sans MS" w:hAnsi="Comic Sans MS"/>
-                <w:sz w:val="18"/>
-                <w:szCs w:val="18"/>
-              </w:rPr>
-            </w:pPr>
-            <w:r>
-              <w:rPr>
-                <w:rFonts w:ascii="Comic Sans MS" w:hAnsi="Comic Sans MS"/>
-                <w:sz w:val="18"/>
-                <w:szCs w:val="18"/>
-              </w:rPr>
-              <w:t>-</w:t>
-            </w:r>
-          </w:p>
-        </w:tc>
-        <w:tc>
-          <w:tcPr>
-            <w:tcW w:w="1440" w:type="dxa"/>
-            <w:gridSpan w:val="2"/>
-            <w:tcBorders>
-              <w:left w:val="single" w:sz="4" w:space="0" w:color="BFBFBF" w:themeColor="background1" w:themeShade="BF"/>
-              <w:bottom w:val="single" w:sz="4" w:space="0" w:color="auto"/>
-              <w:right w:val="single" w:sz="4" w:space="0" w:color="BFBFBF" w:themeColor="background1" w:themeShade="BF"/>
-            </w:tcBorders>
-            <w:shd w:val="clear" w:color="auto" w:fill="FFFFFF"/>
-            <w:tcMar>
-              <w:right w:w="216" w:type="dxa"/>
-            </w:tcMar>
-            <w:vAlign w:val="center"/>
-          </w:tcPr>
-          <w:p>
-            <w:pPr>
-              <w:pStyle w:val="Amount"/>
-              <w:rPr>
-                <w:rFonts w:ascii="Comic Sans MS" w:hAnsi="Comic Sans MS"/>
-                <w:sz w:val="18"/>
-                <w:szCs w:val="18"/>
-              </w:rPr>
-            </w:pPr>
-            <w:r>
-              <w:rPr>
-                <w:rFonts w:ascii="Comic Sans MS" w:hAnsi="Comic Sans MS"/>
-                <w:sz w:val="18"/>
-                <w:szCs w:val="18"/>
-              </w:rPr>
-              <w:fldChar w:fldCharType="begin"/>
-            </w:r>
-            <w:r>
-              <w:rPr>
-                <w:rFonts w:ascii="Comic Sans MS" w:hAnsi="Comic Sans MS"/>
-                <w:sz w:val="18"/>
-                <w:szCs w:val="18"/>
-              </w:rPr>
-              <w:instrText xml:space="preserve"> MERGEFIELD  TotPrice2  \* MERGEFORMAT </w:instrText>
-            </w:r>
-            <w:r>
-              <w:rPr>
-                <w:rFonts w:ascii="Comic Sans MS" w:hAnsi="Comic Sans MS"/>
-                <w:sz w:val="18"/>
-                <w:szCs w:val="18"/>
-              </w:rPr>
-              <w:fldChar w:fldCharType="separate"/>
-            </w:r>
-            <w:r>
-              <w:rPr>
-                <w:rFonts w:ascii="Comic Sans MS" w:hAnsi="Comic Sans MS"/>
-                <w:noProof/>
-                <w:sz w:val="18"/>
-                <w:szCs w:val="18"/>
-              </w:rPr>
-              <w:t>«LinePrice2»</w:t>
-            </w:r>
-            <w:r>
-              <w:rPr>
-                <w:rFonts w:ascii="Comic Sans MS" w:hAnsi="Comic Sans MS"/>
-                <w:sz w:val="18"/>
-                <w:szCs w:val="18"/>
-              </w:rPr>
-              <w:fldChar w:fldCharType="end"/>
-            </w:r>
-          </w:p>
-        </w:tc>
-      </w:tr>
-      <w:tr>
-        <w:trPr>
-          <w:trHeight w:val="285"/>
-          <w:jc w:val="center"/>
-        </w:trPr>
-        <w:tc>
-          <w:tcPr>
-            <w:tcW w:w="900" w:type="dxa"/>
-            <w:tcBorders>
-              <w:left w:val="single" w:sz="4" w:space="0" w:color="BFBFBF" w:themeColor="background1" w:themeShade="BF"/>
-              <w:bottom w:val="single" w:sz="4" w:space="0" w:color="auto"/>
-              <w:right w:val="single" w:sz="4" w:space="0" w:color="BFBFBF" w:themeColor="background1" w:themeShade="BF"/>
-            </w:tcBorders>
-            <w:shd w:val="clear" w:color="auto" w:fill="FFFFFF"/>
-            <w:vAlign w:val="center"/>
-          </w:tcPr>
-          <w:p>
-            <w:pPr>
-              <w:rPr>
-                <w:rFonts w:ascii="Comic Sans MS" w:hAnsi="Comic Sans MS"/>
-                <w:sz w:val="18"/>
-                <w:szCs w:val="18"/>
-              </w:rPr>
-            </w:pPr>
-            <w:r>
-              <w:rPr>
-                <w:rFonts w:ascii="Comic Sans MS" w:hAnsi="Comic Sans MS"/>
-                <w:sz w:val="18"/>
-                <w:szCs w:val="18"/>
-              </w:rPr>
-              <w:fldChar w:fldCharType="begin"/>
-            </w:r>
-            <w:r>
-              <w:rPr>
-                <w:rFonts w:ascii="Comic Sans MS" w:hAnsi="Comic Sans MS"/>
-                <w:sz w:val="18"/>
-                <w:szCs w:val="18"/>
-              </w:rPr>
-              <w:instrText xml:space="preserve"> MERGEFIELD  Qty3  \* MERGEFORMAT </w:instrText>
-            </w:r>
-            <w:r>
-              <w:rPr>
-                <w:rFonts w:ascii="Comic Sans MS" w:hAnsi="Comic Sans MS"/>
-                <w:sz w:val="18"/>
-                <w:szCs w:val="18"/>
-              </w:rPr>
-              <w:fldChar w:fldCharType="separate"/>
-            </w:r>
-            <w:r>
-              <w:rPr>
-                <w:rFonts w:ascii="Comic Sans MS" w:hAnsi="Comic Sans MS"/>
-                <w:noProof/>
-                <w:sz w:val="18"/>
-                <w:szCs w:val="18"/>
-              </w:rPr>
-              <w:t>«Qty3»</w:t>
-            </w:r>
-            <w:r>
-              <w:rPr>
-                <w:rFonts w:ascii="Comic Sans MS" w:hAnsi="Comic Sans MS"/>
-                <w:sz w:val="18"/>
-                <w:szCs w:val="18"/>
-              </w:rPr>
-              <w:fldChar w:fldCharType="end"/>
-            </w:r>
-          </w:p>
-        </w:tc>
-        <w:tc>
-          <w:tcPr>
-            <w:tcW w:w="4320" w:type="dxa"/>
-            <w:gridSpan w:val="5"/>
-            <w:tcBorders>
-              <w:left w:val="single" w:sz="4" w:space="0" w:color="BFBFBF" w:themeColor="background1" w:themeShade="BF"/>
-              <w:bottom w:val="single" w:sz="4" w:space="0" w:color="auto"/>
-              <w:right w:val="single" w:sz="4" w:space="0" w:color="BFBFBF" w:themeColor="background1" w:themeShade="BF"/>
-            </w:tcBorders>
-            <w:shd w:val="clear" w:color="auto" w:fill="FFFFFF"/>
-            <w:vAlign w:val="center"/>
-          </w:tcPr>
-          <w:p>
-            <w:pPr>
-              <w:rPr>
-                <w:rFonts w:ascii="Comic Sans MS" w:hAnsi="Comic Sans MS"/>
-                <w:sz w:val="18"/>
-                <w:szCs w:val="18"/>
-              </w:rPr>
-            </w:pPr>
-            <w:r>
-              <w:rPr>
-                <w:rFonts w:ascii="Comic Sans MS" w:hAnsi="Comic Sans MS"/>
-                <w:sz w:val="18"/>
-                <w:szCs w:val="18"/>
-              </w:rPr>
-              <w:fldChar w:fldCharType="begin"/>
-            </w:r>
-            <w:r>
-              <w:rPr>
-                <w:rFonts w:ascii="Comic Sans MS" w:hAnsi="Comic Sans MS"/>
-                <w:sz w:val="18"/>
-                <w:szCs w:val="18"/>
-              </w:rPr>
-              <w:instrText xml:space="preserve"> MERGEFIELD  Description3  \* MERGEFORMAT </w:instrText>
-            </w:r>
-            <w:r>
-              <w:rPr>
-                <w:rFonts w:ascii="Comic Sans MS" w:hAnsi="Comic Sans MS"/>
-                <w:sz w:val="18"/>
-                <w:szCs w:val="18"/>
-              </w:rPr>
-              <w:fldChar w:fldCharType="separate"/>
-            </w:r>
-            <w:r>
-              <w:rPr>
-                <w:rFonts w:ascii="Comic Sans MS" w:hAnsi="Comic Sans MS"/>
-                <w:noProof/>
-                <w:sz w:val="18"/>
-                <w:szCs w:val="18"/>
-              </w:rPr>
-              <w:t>«Description3»</w:t>
-            </w:r>
-            <w:r>
-              <w:rPr>
-                <w:rFonts w:ascii="Comic Sans MS" w:hAnsi="Comic Sans MS"/>
-                <w:sz w:val="18"/>
-                <w:szCs w:val="18"/>
-              </w:rPr>
-              <w:fldChar w:fldCharType="end"/>
-            </w:r>
-          </w:p>
-        </w:tc>
-        <w:tc>
-          <w:tcPr>
-            <w:tcW w:w="1440" w:type="dxa"/>
-            <w:gridSpan w:val="3"/>
-            <w:tcBorders>
-              <w:left w:val="single" w:sz="4" w:space="0" w:color="BFBFBF" w:themeColor="background1" w:themeShade="BF"/>
-              <w:bottom w:val="single" w:sz="4" w:space="0" w:color="auto"/>
-              <w:right w:val="single" w:sz="4" w:space="0" w:color="BFBFBF" w:themeColor="background1" w:themeShade="BF"/>
-            </w:tcBorders>
-            <w:shd w:val="clear" w:color="auto" w:fill="FFFFFF"/>
-            <w:tcMar>
-              <w:right w:w="216" w:type="dxa"/>
-            </w:tcMar>
-            <w:vAlign w:val="center"/>
-          </w:tcPr>
-          <w:p>
-            <w:pPr>
-              <w:pStyle w:val="Amount"/>
-              <w:jc w:val="left"/>
-              <w:rPr>
-                <w:rFonts w:ascii="Comic Sans MS" w:hAnsi="Comic Sans MS"/>
-                <w:sz w:val="18"/>
-                <w:szCs w:val="18"/>
-              </w:rPr>
-            </w:pPr>
-            <w:r>
-              <w:rPr>
-                <w:rFonts w:ascii="Comic Sans MS" w:hAnsi="Comic Sans MS"/>
-                <w:sz w:val="18"/>
-                <w:szCs w:val="18"/>
-              </w:rPr>
-              <w:fldChar w:fldCharType="begin"/>
-            </w:r>
-            <w:r>
-              <w:rPr>
-                <w:rFonts w:ascii="Comic Sans MS" w:hAnsi="Comic Sans MS"/>
-                <w:sz w:val="18"/>
-                <w:szCs w:val="18"/>
-              </w:rPr>
-              <w:instrText xml:space="preserve"> MERGEFIELD  UPrice3  \* MERGEFORMAT </w:instrText>
-            </w:r>
-            <w:r>
-              <w:rPr>
-                <w:rFonts w:ascii="Comic Sans MS" w:hAnsi="Comic Sans MS"/>
-                <w:sz w:val="18"/>
-                <w:szCs w:val="18"/>
-              </w:rPr>
-              <w:fldChar w:fldCharType="separate"/>
-            </w:r>
-            <w:r>
-              <w:rPr>
-                <w:rFonts w:ascii="Comic Sans MS" w:hAnsi="Comic Sans MS"/>
-                <w:noProof/>
-                <w:sz w:val="18"/>
-                <w:szCs w:val="18"/>
-              </w:rPr>
-              <w:t>«UPrice3»</w:t>
-            </w:r>
-            <w:r>
-              <w:rPr>
-                <w:rFonts w:ascii="Comic Sans MS" w:hAnsi="Comic Sans MS"/>
-                <w:sz w:val="18"/>
-                <w:szCs w:val="18"/>
-              </w:rPr>
-              <w:fldChar w:fldCharType="end"/>
-            </w:r>
-          </w:p>
-        </w:tc>
-        <w:tc>
-          <w:tcPr>
-            <w:tcW w:w="1260" w:type="dxa"/>
-            <w:tcBorders>
-              <w:left w:val="single" w:sz="4" w:space="0" w:color="BFBFBF" w:themeColor="background1" w:themeShade="BF"/>
-              <w:bottom w:val="single" w:sz="4" w:space="0" w:color="auto"/>
-              <w:right w:val="single" w:sz="4" w:space="0" w:color="BFBFBF" w:themeColor="background1" w:themeShade="BF"/>
-            </w:tcBorders>
-            <w:shd w:val="clear" w:color="auto" w:fill="FFFFFF"/>
-            <w:tcMar>
-              <w:right w:w="216" w:type="dxa"/>
-            </w:tcMar>
-            <w:vAlign w:val="center"/>
-          </w:tcPr>
-          <w:p>
-            <w:pPr>
-              <w:pStyle w:val="Amount"/>
-              <w:jc w:val="center"/>
-              <w:rPr>
-                <w:rFonts w:ascii="Comic Sans MS" w:hAnsi="Comic Sans MS"/>
-                <w:sz w:val="18"/>
-                <w:szCs w:val="18"/>
-              </w:rPr>
-            </w:pPr>
-            <w:r>
-              <w:rPr>
-                <w:rFonts w:ascii="Comic Sans MS" w:hAnsi="Comic Sans MS"/>
-                <w:sz w:val="18"/>
-                <w:szCs w:val="18"/>
-              </w:rPr>
-              <w:t>-</w:t>
-            </w:r>
-          </w:p>
-        </w:tc>
-        <w:tc>
-          <w:tcPr>
-            <w:tcW w:w="1440" w:type="dxa"/>
-            <w:gridSpan w:val="2"/>
-            <w:tcBorders>
-              <w:left w:val="single" w:sz="4" w:space="0" w:color="BFBFBF" w:themeColor="background1" w:themeShade="BF"/>
-              <w:bottom w:val="single" w:sz="4" w:space="0" w:color="auto"/>
-              <w:right w:val="single" w:sz="4" w:space="0" w:color="BFBFBF" w:themeColor="background1" w:themeShade="BF"/>
-            </w:tcBorders>
-            <w:shd w:val="clear" w:color="auto" w:fill="FFFFFF"/>
-            <w:tcMar>
-              <w:right w:w="216" w:type="dxa"/>
-            </w:tcMar>
-            <w:vAlign w:val="center"/>
-          </w:tcPr>
-          <w:p>
-            <w:pPr>
-              <w:pStyle w:val="Amount"/>
-              <w:jc w:val="left"/>
-              <w:rPr>
-                <w:rFonts w:ascii="Comic Sans MS" w:hAnsi="Comic Sans MS"/>
-                <w:sz w:val="18"/>
-                <w:szCs w:val="18"/>
-              </w:rPr>
-            </w:pPr>
-            <w:r>
-              <w:rPr>
-                <w:rFonts w:ascii="Comic Sans MS" w:hAnsi="Comic Sans MS"/>
-                <w:sz w:val="18"/>
-                <w:szCs w:val="18"/>
-              </w:rPr>
-              <w:fldChar w:fldCharType="begin"/>
-            </w:r>
-            <w:r>
-              <w:rPr>
-                <w:rFonts w:ascii="Comic Sans MS" w:hAnsi="Comic Sans MS"/>
-                <w:sz w:val="18"/>
-                <w:szCs w:val="18"/>
-              </w:rPr>
-              <w:instrText xml:space="preserve"> MERGEFIELD  LinePrice3  \* MERGEFORMAT </w:instrText>
-            </w:r>
-            <w:r>
-              <w:rPr>
-                <w:rFonts w:ascii="Comic Sans MS" w:hAnsi="Comic Sans MS"/>
-                <w:sz w:val="18"/>
-                <w:szCs w:val="18"/>
-              </w:rPr>
-              <w:fldChar w:fldCharType="separate"/>
-            </w:r>
-            <w:r>
-              <w:rPr>
-                <w:rFonts w:ascii="Comic Sans MS" w:hAnsi="Comic Sans MS"/>
-                <w:noProof/>
-                <w:sz w:val="18"/>
-                <w:szCs w:val="18"/>
-              </w:rPr>
-              <w:t>«LinePrice3»</w:t>
+              <w:t>«LinePrice»</w:t>
             </w:r>
             <w:r>
               <w:rPr>
@@ -2426,8 +1878,19 @@
                 <w:sz w:val="18"/>
                 <w:szCs w:val="18"/>
               </w:rPr>
-              <w:t>checks payable to Landon Wiswall</w:t>
-            </w:r>
+              <w:t xml:space="preserve">checks payable to Landon </w:t>
+            </w:r>
+            <w:proofErr w:type="spellStart"/>
+            <w:r>
+              <w:rPr>
+                <w:b/>
+                <w:i/>
+                <w:sz w:val="18"/>
+                <w:szCs w:val="18"/>
+              </w:rPr>
+              <w:t>Wiswall</w:t>
+            </w:r>
+            <w:proofErr w:type="spellEnd"/>
           </w:p>
         </w:tc>
         <w:tc>
@@ -2492,7 +1955,15 @@
     <w:p/>
     <w:p>
       <w:r>
-        <w:t xml:space="preserve">Notice to Owner: Failure to pay for services can result in the filing of a mechanics lien on the property which is the subject of this invoice pursuant to chapter 429.080, RSMo. </w:t>
+        <w:t xml:space="preserve">Notice to Owner: Failure to pay for services can result in the filing of a mechanics lien on the property which is the subject of this invoice pursuant to chapter 429.080, </w:t>
+      </w:r>
+      <w:proofErr w:type="spellStart"/>
+      <w:r>
+        <w:t>RSMo</w:t>
+      </w:r>
+      <w:proofErr w:type="spellEnd"/>
+      <w:r>
+        <w:t xml:space="preserve">. </w:t>
       </w:r>
     </w:p>
     <w:p/>

</xml_diff>

<commit_message>
got the merge to work
</commit_message>
<xml_diff>
--- a/InvoiceTemplate.docx
+++ b/InvoiceTemplate.docx
@@ -1,10 +1,10 @@
 
 <file path=word/document.xml><?xml version="1.0" encoding="utf-8"?>
-<w:document xmlns:wpc="http://schemas.microsoft.com/office/word/2010/wordprocessingCanvas" xmlns:cx="http://schemas.microsoft.com/office/drawing/2014/chartex" xmlns:cx1="http://schemas.microsoft.com/office/drawing/2015/9/8/chartex" xmlns:mc="http://schemas.openxmlformats.org/markup-compatibility/2006" xmlns:o="urn:schemas-microsoft-com:office:office" xmlns:r="http://schemas.openxmlformats.org/officeDocument/2006/relationships" xmlns:m="http://schemas.openxmlformats.org/officeDocument/2006/math" xmlns:v="urn:schemas-microsoft-com:vml" xmlns:wp14="http://schemas.microsoft.com/office/word/2010/wordprocessingDrawing" xmlns:wp="http://schemas.openxmlformats.org/drawingml/2006/wordprocessingDrawing" xmlns:w10="urn:schemas-microsoft-com:office:word" xmlns:w="http://schemas.openxmlformats.org/wordprocessingml/2006/main" xmlns:w14="http://schemas.microsoft.com/office/word/2010/wordml" xmlns:w15="http://schemas.microsoft.com/office/word/2012/wordml" xmlns:w16se="http://schemas.microsoft.com/office/word/2015/wordml/symex" xmlns:wpg="http://schemas.microsoft.com/office/word/2010/wordprocessingGroup" xmlns:wpi="http://schemas.microsoft.com/office/word/2010/wordprocessingInk" xmlns:wne="http://schemas.microsoft.com/office/word/2006/wordml" xmlns:wps="http://schemas.microsoft.com/office/word/2010/wordprocessingShape" mc:Ignorable="w14 w15 w16se wp14">
+<w:document xmlns:wpc="http://schemas.microsoft.com/office/word/2010/wordprocessingCanvas" xmlns:cx="http://schemas.microsoft.com/office/drawing/2014/chartex" xmlns:cx1="http://schemas.microsoft.com/office/drawing/2015/9/8/chartex" xmlns:cx2="http://schemas.microsoft.com/office/drawing/2015/10/21/chartex" xmlns:cx3="http://schemas.microsoft.com/office/drawing/2016/5/9/chartex" xmlns:cx4="http://schemas.microsoft.com/office/drawing/2016/5/10/chartex" xmlns:cx5="http://schemas.microsoft.com/office/drawing/2016/5/11/chartex" xmlns:cx6="http://schemas.microsoft.com/office/drawing/2016/5/12/chartex" xmlns:cx7="http://schemas.microsoft.com/office/drawing/2016/5/13/chartex" xmlns:cx8="http://schemas.microsoft.com/office/drawing/2016/5/14/chartex" xmlns:mc="http://schemas.openxmlformats.org/markup-compatibility/2006" xmlns:aink="http://schemas.microsoft.com/office/drawing/2016/ink" xmlns:am3d="http://schemas.microsoft.com/office/drawing/2017/model3d" xmlns:o="urn:schemas-microsoft-com:office:office" xmlns:r="http://schemas.openxmlformats.org/officeDocument/2006/relationships" xmlns:m="http://schemas.openxmlformats.org/officeDocument/2006/math" xmlns:v="urn:schemas-microsoft-com:vml" xmlns:wp14="http://schemas.microsoft.com/office/word/2010/wordprocessingDrawing" xmlns:wp="http://schemas.openxmlformats.org/drawingml/2006/wordprocessingDrawing" xmlns:w10="urn:schemas-microsoft-com:office:word" xmlns:w="http://schemas.openxmlformats.org/wordprocessingml/2006/main" xmlns:w14="http://schemas.microsoft.com/office/word/2010/wordml" xmlns:w15="http://schemas.microsoft.com/office/word/2012/wordml" xmlns:w16cid="http://schemas.microsoft.com/office/word/2016/wordml/cid" xmlns:w16se="http://schemas.microsoft.com/office/word/2015/wordml/symex" xmlns:wpg="http://schemas.microsoft.com/office/word/2010/wordprocessingGroup" xmlns:wpi="http://schemas.microsoft.com/office/word/2010/wordprocessingInk" xmlns:wne="http://schemas.microsoft.com/office/word/2006/wordml" xmlns:wps="http://schemas.microsoft.com/office/word/2010/wordprocessingShape" mc:Ignorable="w14 w15 w16se w16cid wp14">
   <w:body>
     <w:tbl>
       <w:tblPr>
-        <w:tblW w:w="9360" w:type="dxa"/>
+        <w:tblW w:w="9356" w:type="dxa"/>
         <w:jc w:val="center"/>
         <w:tblLayout w:type="fixed"/>
         <w:tblCellMar>
@@ -24,13 +24,10 @@
         <w:gridCol w:w="900"/>
         <w:gridCol w:w="450"/>
         <w:gridCol w:w="1260"/>
-        <w:gridCol w:w="1427"/>
-        <w:gridCol w:w="13"/>
+        <w:gridCol w:w="1436"/>
       </w:tblGrid>
       <w:tr>
         <w:trPr>
-          <w:gridAfter w:val="1"/>
-          <w:wAfter w:w="13" w:type="dxa"/>
           <w:trHeight w:val="1262"/>
           <w:jc w:val="center"/>
         </w:trPr>
@@ -121,7 +118,7 @@
                     </wp:anchor>
                   </w:drawing>
                 </mc:Choice>
-                <mc:Fallback xmlns:cx2="http://schemas.microsoft.com/office/drawing/2015/10/21/chartex" xmlns:cx3="http://schemas.microsoft.com/office/drawing/2016/5/9/chartex" xmlns:cx4="http://schemas.microsoft.com/office/drawing/2016/5/10/chartex" xmlns:cx5="http://schemas.microsoft.com/office/drawing/2016/5/11/chartex" xmlns:cx6="http://schemas.microsoft.com/office/drawing/2016/5/12/chartex" xmlns:cx7="http://schemas.microsoft.com/office/drawing/2016/5/13/chartex" xmlns:cx8="http://schemas.microsoft.com/office/drawing/2016/5/14/chartex" xmlns:aink="http://schemas.microsoft.com/office/drawing/2016/ink" xmlns:am3d="http://schemas.microsoft.com/office/drawing/2017/model3d" xmlns:w16cid="http://schemas.microsoft.com/office/word/2016/wordml/cid">
+                <mc:Fallback>
                   <w:pict>
                     <v:rect w14:anchorId="32B71AA6" id="Rectangle 44" o:spid="_x0000_s1026" style="position:absolute;margin-left:-23.75pt;margin-top:-18pt;width:7in;height:9in;flip:y;z-index:-251658240;visibility:visible;mso-wrap-style:square;mso-width-percent:0;mso-height-percent:0;mso-wrap-distance-left:9pt;mso-wrap-distance-top:0;mso-wrap-distance-right:9pt;mso-wrap-distance-bottom:0;mso-position-horizontal:absolute;mso-position-horizontal-relative:text;mso-position-vertical:absolute;mso-position-vertical-relative:text;mso-width-percent:0;mso-height-percent:0;mso-width-relative:page;mso-height-relative:page;v-text-anchor:top" o:gfxdata="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" filled="f" fillcolor="#f9faf0" strokecolor="#4b7b8a [2404]" strokeweight="2.5pt">
                       <v:stroke linestyle="thickThin"/>
@@ -138,7 +135,7 @@
         </w:tc>
         <w:tc>
           <w:tcPr>
-            <w:tcW w:w="4037" w:type="dxa"/>
+            <w:tcW w:w="4046" w:type="dxa"/>
             <w:gridSpan w:val="4"/>
             <w:shd w:val="clear" w:color="auto" w:fill="FFFFFF"/>
             <w:vAlign w:val="center"/>
@@ -147,7 +144,6 @@
             <w:pPr>
               <w:pStyle w:val="DateandNumber"/>
             </w:pPr>
-            <w:proofErr w:type="spellStart"/>
             <w:r>
               <w:t>Date</w:t>
             </w:r>
@@ -155,33 +151,16 @@
               <w:t>:</w:t>
             </w:r>
             <w:r>
-              <w:fldChar w:fldCharType="begin"/>
-            </w:r>
-            <w:r>
-              <w:instrText xml:space="preserve"> MERGEFIELD  Date  \* MERGEFORMAT </w:instrText>
-            </w:r>
-            <w:r>
-              <w:fldChar w:fldCharType="separate"/>
-            </w:r>
-            <w:r>
-              <w:rPr>
-                <w:noProof/>
-              </w:rPr>
-              <w:t>«Date</w:t>
-            </w:r>
-            <w:proofErr w:type="spellEnd"/>
-            <w:r>
-              <w:rPr>
-                <w:noProof/>
-              </w:rPr>
-              <w:t>»</w:t>
-            </w:r>
-            <w:r>
-              <w:rPr>
-                <w:noProof/>
-              </w:rPr>
-              <w:fldChar w:fldCharType="end"/>
-            </w:r>
+              <w:t xml:space="preserve"> </w:t>
+            </w:r>
+            <w:fldSimple w:instr=" MERGEFIELD  Date  \* MERGEFORMAT ">
+              <w:r>
+                <w:rPr>
+                  <w:noProof/>
+                </w:rPr>
+                <w:t>«Date»</w:t>
+              </w:r>
+            </w:fldSimple>
           </w:p>
           <w:p>
             <w:pPr>
@@ -199,27 +178,14 @@
             <w:r>
               <w:t xml:space="preserve"> </w:t>
             </w:r>
-            <w:r>
-              <w:fldChar w:fldCharType="begin"/>
-            </w:r>
-            <w:r>
-              <w:instrText xml:space="preserve"> MERGEFIELD  InvoiceId  \* MERGEFORMAT </w:instrText>
-            </w:r>
-            <w:r>
-              <w:fldChar w:fldCharType="separate"/>
-            </w:r>
-            <w:r>
-              <w:rPr>
-                <w:noProof/>
-              </w:rPr>
-              <w:t>«InvoiceId»</w:t>
-            </w:r>
-            <w:r>
-              <w:rPr>
-                <w:noProof/>
-              </w:rPr>
-              <w:fldChar w:fldCharType="end"/>
-            </w:r>
+            <w:fldSimple w:instr=" MERGEFIELD  InvoiceId  \* MERGEFORMAT ">
+              <w:r>
+                <w:rPr>
+                  <w:noProof/>
+                </w:rPr>
+                <w:t>«InvoiceId»</w:t>
+              </w:r>
+            </w:fldSimple>
           </w:p>
           <w:p>
             <w:pPr>
@@ -245,7 +211,7 @@
                           <pic:cNvPicPr/>
                         </pic:nvPicPr>
                         <pic:blipFill>
-                          <a:blip r:embed="rId5" cstate="print">
+                          <a:blip r:embed="rId6" cstate="print">
                             <a:extLst>
                               <a:ext uri="{28A0092B-C50C-407E-A947-70E740481C1C}">
                                 <a14:useLocalDpi xmlns:a14="http://schemas.microsoft.com/office/drawing/2010/main" val="0"/>
@@ -279,8 +245,6 @@
       </w:tr>
       <w:tr>
         <w:trPr>
-          <w:gridAfter w:val="1"/>
-          <w:wAfter w:w="13" w:type="dxa"/>
           <w:trHeight w:val="2091"/>
           <w:jc w:val="center"/>
         </w:trPr>
@@ -297,79 +261,40 @@
             <w:pPr>
               <w:pStyle w:val="leftalignedtext"/>
             </w:pPr>
-            <w:r>
-              <w:fldChar w:fldCharType="begin"/>
-            </w:r>
-            <w:r>
-              <w:instrText xml:space="preserve"> MERGEFIELD  BillingName  \* MERGEFORMAT </w:instrText>
-            </w:r>
-            <w:r>
-              <w:fldChar w:fldCharType="separate"/>
-            </w:r>
-            <w:r>
-              <w:rPr>
-                <w:noProof/>
-              </w:rPr>
-              <w:t>«Billing Name»</w:t>
-            </w:r>
-            <w:r>
-              <w:rPr>
-                <w:noProof/>
-              </w:rPr>
-              <w:fldChar w:fldCharType="end"/>
-            </w:r>
+            <w:fldSimple w:instr=" MERGEFIELD  BillingName  \* MERGEFORMAT ">
+              <w:r>
+                <w:rPr>
+                  <w:noProof/>
+                </w:rPr>
+                <w:t>«Billing Name»</w:t>
+              </w:r>
+            </w:fldSimple>
           </w:p>
           <w:p>
             <w:pPr>
               <w:pStyle w:val="leftalignedtext"/>
             </w:pPr>
-            <w:r>
-              <w:fldChar w:fldCharType="begin"/>
-            </w:r>
-            <w:r>
-              <w:instrText xml:space="preserve"> MERGEFIELD  "Billing Address"  \* MERGEFORMAT </w:instrText>
-            </w:r>
-            <w:r>
-              <w:fldChar w:fldCharType="separate"/>
-            </w:r>
-            <w:r>
-              <w:rPr>
-                <w:noProof/>
-              </w:rPr>
-              <w:t>«Billing Address»</w:t>
-            </w:r>
-            <w:r>
-              <w:rPr>
-                <w:noProof/>
-              </w:rPr>
-              <w:fldChar w:fldCharType="end"/>
-            </w:r>
+            <w:fldSimple w:instr=" MERGEFIELD BillingAddress \* MERGEFORMAT ">
+              <w:r>
+                <w:rPr>
+                  <w:noProof/>
+                </w:rPr>
+                <w:t>«BillingAddress»</w:t>
+              </w:r>
+            </w:fldSimple>
           </w:p>
           <w:p>
             <w:pPr>
               <w:pStyle w:val="leftalignedtext"/>
             </w:pPr>
-            <w:r>
-              <w:fldChar w:fldCharType="begin"/>
-            </w:r>
-            <w:r>
-              <w:instrText xml:space="preserve"> MERGEFIELD  BillingJob  \* MERGEFORMAT </w:instrText>
-            </w:r>
-            <w:r>
-              <w:fldChar w:fldCharType="separate"/>
-            </w:r>
-            <w:r>
-              <w:rPr>
-                <w:noProof/>
-              </w:rPr>
-              <w:t>«Billing Job»</w:t>
-            </w:r>
-            <w:r>
-              <w:rPr>
-                <w:noProof/>
-              </w:rPr>
-              <w:fldChar w:fldCharType="end"/>
-            </w:r>
+            <w:fldSimple w:instr=" MERGEFIELD  BillingJob  \* MERGEFORMAT ">
+              <w:r>
+                <w:rPr>
+                  <w:noProof/>
+                </w:rPr>
+                <w:t>«Billing Job»</w:t>
+              </w:r>
+            </w:fldSimple>
           </w:p>
         </w:tc>
         <w:tc>
@@ -419,7 +344,7 @@
         </w:tc>
         <w:tc>
           <w:tcPr>
-            <w:tcW w:w="2687" w:type="dxa"/>
+            <w:tcW w:w="2696" w:type="dxa"/>
             <w:gridSpan w:val="2"/>
             <w:shd w:val="clear" w:color="auto" w:fill="FFFFFF"/>
           </w:tcPr>
@@ -557,14 +482,12 @@
       </w:tr>
       <w:tr>
         <w:trPr>
-          <w:gridAfter w:val="1"/>
-          <w:wAfter w:w="13" w:type="dxa"/>
           <w:trHeight w:val="68"/>
           <w:jc w:val="center"/>
         </w:trPr>
         <w:tc>
           <w:tcPr>
-            <w:tcW w:w="9347" w:type="dxa"/>
+            <w:tcW w:w="9356" w:type="dxa"/>
             <w:gridSpan w:val="11"/>
             <w:tcBorders>
               <w:bottom w:val="single" w:sz="4" w:space="0" w:color="BFBFBF" w:themeColor="background1" w:themeShade="BF"/>
@@ -680,8 +603,7 @@
         </w:tc>
         <w:tc>
           <w:tcPr>
-            <w:tcW w:w="1440" w:type="dxa"/>
-            <w:gridSpan w:val="2"/>
+            <w:tcW w:w="1436" w:type="dxa"/>
             <w:tcBorders>
               <w:top w:val="single" w:sz="4" w:space="0" w:color="BFBFBF" w:themeColor="background1" w:themeShade="BF"/>
               <w:left w:val="single" w:sz="4" w:space="0" w:color="BFBFBF" w:themeColor="background1" w:themeShade="BF"/>
@@ -779,7 +701,7 @@
                 <w:sz w:val="20"/>
                 <w:szCs w:val="20"/>
               </w:rPr>
-              <w:instrText xml:space="preserve"> MERGEFIELD  "Account Name"  \* MERGEFORMAT </w:instrText>
+              <w:instrText xml:space="preserve"> MERGEFIELD AccountName \* MERGEFORMAT </w:instrText>
             </w:r>
             <w:r>
               <w:rPr>
@@ -794,7 +716,7 @@
                 <w:sz w:val="20"/>
                 <w:szCs w:val="20"/>
               </w:rPr>
-              <w:t>«Account Name»</w:t>
+              <w:t>«AccountName»</w:t>
             </w:r>
             <w:r>
               <w:rPr>
@@ -803,6 +725,8 @@
               </w:rPr>
               <w:fldChar w:fldCharType="end"/>
             </w:r>
+            <w:bookmarkStart w:id="0" w:name="_GoBack"/>
+            <w:bookmarkEnd w:id="0"/>
           </w:p>
         </w:tc>
         <w:tc>
@@ -894,8 +818,7 @@
         </w:tc>
         <w:tc>
           <w:tcPr>
-            <w:tcW w:w="1440" w:type="dxa"/>
-            <w:gridSpan w:val="2"/>
+            <w:tcW w:w="1436" w:type="dxa"/>
             <w:tcBorders>
               <w:top w:val="single" w:sz="4" w:space="0" w:color="BFBFBF" w:themeColor="background1" w:themeShade="BF"/>
               <w:left w:val="single" w:sz="4" w:space="0" w:color="BFBFBF" w:themeColor="background1" w:themeShade="BF"/>
@@ -917,14 +840,12 @@
       </w:tr>
       <w:tr>
         <w:trPr>
-          <w:gridAfter w:val="1"/>
-          <w:wAfter w:w="13" w:type="dxa"/>
           <w:trHeight w:val="288"/>
           <w:jc w:val="center"/>
         </w:trPr>
         <w:tc>
           <w:tcPr>
-            <w:tcW w:w="9347" w:type="dxa"/>
+            <w:tcW w:w="9356" w:type="dxa"/>
             <w:gridSpan w:val="11"/>
             <w:tcBorders>
               <w:top w:val="single" w:sz="4" w:space="0" w:color="BFBFBF" w:themeColor="background1" w:themeShade="BF"/>
@@ -963,11 +884,9 @@
             <w:pPr>
               <w:pStyle w:val="columnheadings"/>
             </w:pPr>
-            <w:proofErr w:type="spellStart"/>
             <w:r>
               <w:t>Qty</w:t>
             </w:r>
-            <w:proofErr w:type="spellEnd"/>
           </w:p>
         </w:tc>
         <w:tc>
@@ -1063,8 +982,7 @@
         </w:tc>
         <w:tc>
           <w:tcPr>
-            <w:tcW w:w="1440" w:type="dxa"/>
-            <w:gridSpan w:val="2"/>
+            <w:tcW w:w="1436" w:type="dxa"/>
             <w:tcBorders>
               <w:top w:val="single" w:sz="4" w:space="0" w:color="BFBFBF" w:themeColor="background1" w:themeShade="BF"/>
               <w:left w:val="single" w:sz="4" w:space="0" w:color="BFBFBF" w:themeColor="background1" w:themeShade="BF"/>
@@ -1281,8 +1199,6 @@
               </w:rPr>
               <w:fldChar w:fldCharType="end"/>
             </w:r>
-            <w:bookmarkStart w:id="0" w:name="_GoBack"/>
-            <w:bookmarkEnd w:id="0"/>
           </w:p>
         </w:tc>
         <w:tc>
@@ -1303,7 +1219,6 @@
           <w:p>
             <w:pPr>
               <w:pStyle w:val="Amount"/>
-              <w:jc w:val="left"/>
               <w:rPr>
                 <w:rFonts w:ascii="Comic Sans MS" w:hAnsi="Comic Sans MS"/>
                 <w:sz w:val="18"/>
@@ -1389,8 +1304,7 @@
         </w:tc>
         <w:tc>
           <w:tcPr>
-            <w:tcW w:w="1440" w:type="dxa"/>
-            <w:gridSpan w:val="2"/>
+            <w:tcW w:w="1436" w:type="dxa"/>
             <w:tcBorders>
               <w:left w:val="single" w:sz="4" w:space="0" w:color="BFBFBF" w:themeColor="background1" w:themeShade="BF"/>
               <w:bottom w:val="single" w:sz="4" w:space="0" w:color="auto"/>
@@ -1405,7 +1319,6 @@
           <w:p>
             <w:pPr>
               <w:pStyle w:val="Amount"/>
-              <w:jc w:val="left"/>
               <w:rPr>
                 <w:rFonts w:ascii="Comic Sans MS" w:hAnsi="Comic Sans MS"/>
                 <w:sz w:val="18"/>
@@ -1458,8 +1371,6 @@
       </w:tr>
       <w:tr>
         <w:trPr>
-          <w:gridAfter w:val="1"/>
-          <w:wAfter w:w="13" w:type="dxa"/>
           <w:trHeight w:val="285"/>
           <w:jc w:val="center"/>
         </w:trPr>
@@ -1525,7 +1436,7 @@
         </w:tc>
         <w:tc>
           <w:tcPr>
-            <w:tcW w:w="1427" w:type="dxa"/>
+            <w:tcW w:w="1436" w:type="dxa"/>
             <w:tcBorders>
               <w:top w:val="single" w:sz="4" w:space="0" w:color="BFBFBF" w:themeColor="background1" w:themeShade="BF"/>
               <w:left w:val="single" w:sz="4" w:space="0" w:color="BFBFBF" w:themeColor="background1" w:themeShade="BF"/>
@@ -1552,8 +1463,6 @@
       </w:tr>
       <w:tr>
         <w:trPr>
-          <w:gridAfter w:val="1"/>
-          <w:wAfter w:w="13" w:type="dxa"/>
           <w:trHeight w:val="285"/>
           <w:jc w:val="center"/>
         </w:trPr>
@@ -1587,7 +1496,7 @@
         </w:tc>
         <w:tc>
           <w:tcPr>
-            <w:tcW w:w="1427" w:type="dxa"/>
+            <w:tcW w:w="1436" w:type="dxa"/>
             <w:tcBorders>
               <w:top w:val="single" w:sz="4" w:space="0" w:color="BFBFBF" w:themeColor="background1" w:themeShade="BF"/>
               <w:left w:val="single" w:sz="4" w:space="0" w:color="BFBFBF" w:themeColor="background1" w:themeShade="BF"/>
@@ -1655,8 +1564,6 @@
       </w:tr>
       <w:tr>
         <w:trPr>
-          <w:gridAfter w:val="1"/>
-          <w:wAfter w:w="13" w:type="dxa"/>
           <w:trHeight w:val="285"/>
           <w:jc w:val="center"/>
         </w:trPr>
@@ -1690,7 +1597,7 @@
         </w:tc>
         <w:tc>
           <w:tcPr>
-            <w:tcW w:w="1427" w:type="dxa"/>
+            <w:tcW w:w="1436" w:type="dxa"/>
             <w:tcBorders>
               <w:top w:val="single" w:sz="4" w:space="0" w:color="BFBFBF" w:themeColor="background1" w:themeShade="BF"/>
               <w:left w:val="single" w:sz="4" w:space="0" w:color="BFBFBF" w:themeColor="background1" w:themeShade="BF"/>
@@ -1726,8 +1633,6 @@
       </w:tr>
       <w:tr>
         <w:trPr>
-          <w:gridAfter w:val="1"/>
-          <w:wAfter w:w="13" w:type="dxa"/>
           <w:trHeight w:val="285"/>
           <w:jc w:val="center"/>
         </w:trPr>
@@ -1761,7 +1666,7 @@
         </w:tc>
         <w:tc>
           <w:tcPr>
-            <w:tcW w:w="1427" w:type="dxa"/>
+            <w:tcW w:w="1436" w:type="dxa"/>
             <w:tcBorders>
               <w:top w:val="single" w:sz="4" w:space="0" w:color="BFBFBF" w:themeColor="background1" w:themeShade="BF"/>
               <w:left w:val="single" w:sz="4" w:space="0" w:color="BFBFBF" w:themeColor="background1" w:themeShade="BF"/>
@@ -1829,8 +1734,6 @@
       </w:tr>
       <w:tr>
         <w:trPr>
-          <w:gridAfter w:val="1"/>
-          <w:wAfter w:w="13" w:type="dxa"/>
           <w:trHeight w:val="801"/>
           <w:jc w:val="center"/>
         </w:trPr>
@@ -1917,7 +1820,7 @@
         </w:tc>
         <w:tc>
           <w:tcPr>
-            <w:tcW w:w="4037" w:type="dxa"/>
+            <w:tcW w:w="4046" w:type="dxa"/>
             <w:gridSpan w:val="4"/>
             <w:shd w:val="clear" w:color="auto" w:fill="FFFFFF"/>
             <w:vAlign w:val="center"/>
@@ -1990,7 +1893,7 @@
 </file>
 
 <file path=word/styles.xml><?xml version="1.0" encoding="utf-8"?>
-<w:styles xmlns:mc="http://schemas.openxmlformats.org/markup-compatibility/2006" xmlns:r="http://schemas.openxmlformats.org/officeDocument/2006/relationships" xmlns:w="http://schemas.openxmlformats.org/wordprocessingml/2006/main" xmlns:w14="http://schemas.microsoft.com/office/word/2010/wordml" xmlns:w15="http://schemas.microsoft.com/office/word/2012/wordml" xmlns:w16se="http://schemas.microsoft.com/office/word/2015/wordml/symex" mc:Ignorable="w14 w15 w16se">
+<w:styles xmlns:mc="http://schemas.openxmlformats.org/markup-compatibility/2006" xmlns:r="http://schemas.openxmlformats.org/officeDocument/2006/relationships" xmlns:w="http://schemas.openxmlformats.org/wordprocessingml/2006/main" xmlns:w14="http://schemas.microsoft.com/office/word/2010/wordml" xmlns:w15="http://schemas.microsoft.com/office/word/2012/wordml" xmlns:w16cid="http://schemas.microsoft.com/office/word/2016/wordml/cid" xmlns:w16se="http://schemas.microsoft.com/office/word/2015/wordml/symex" mc:Ignorable="w14 w15 w16se w16cid">
   <w:docDefaults>
     <w:rPrDefault>
       <w:rPr>
@@ -2000,7 +1903,7 @@
     </w:rPrDefault>
     <w:pPrDefault/>
   </w:docDefaults>
-  <w:latentStyles w:defLockedState="0" w:defUIPriority="0" w:defSemiHidden="0" w:defUnhideWhenUsed="0" w:defQFormat="0" w:count="371">
+  <w:latentStyles w:defLockedState="0" w:defUIPriority="0" w:defSemiHidden="0" w:defUnhideWhenUsed="0" w:defQFormat="0" w:count="376">
     <w:lsdException w:name="Normal" w:qFormat="1"/>
     <w:lsdException w:name="heading 1" w:qFormat="1"/>
     <w:lsdException w:name="heading 2" w:qFormat="1"/>
@@ -2100,7 +2003,6 @@
     <w:lsdException w:name="HTML Sample" w:semiHidden="1" w:unhideWhenUsed="1"/>
     <w:lsdException w:name="HTML Typewriter" w:semiHidden="1" w:unhideWhenUsed="1"/>
     <w:lsdException w:name="HTML Variable" w:semiHidden="1" w:unhideWhenUsed="1"/>
-    <w:lsdException w:name="Normal Table" w:semiHidden="1" w:unhideWhenUsed="1"/>
     <w:lsdException w:name="annotation subject" w:semiHidden="1" w:unhideWhenUsed="1"/>
     <w:lsdException w:name="No List" w:semiHidden="1" w:unhideWhenUsed="1"/>
     <w:lsdException w:name="Outline List 1" w:semiHidden="1" w:unhideWhenUsed="1"/>
@@ -2143,11 +2045,8 @@
     <w:lsdException w:name="Table Contemporary" w:semiHidden="1" w:unhideWhenUsed="1"/>
     <w:lsdException w:name="Table Elegant" w:semiHidden="1" w:unhideWhenUsed="1"/>
     <w:lsdException w:name="Table Professional" w:semiHidden="1" w:unhideWhenUsed="1"/>
-    <w:lsdException w:name="Table Subtle 1" w:semiHidden="1" w:unhideWhenUsed="1"/>
     <w:lsdException w:name="Table Subtle 2" w:semiHidden="1" w:unhideWhenUsed="1"/>
     <w:lsdException w:name="Table Web 1" w:semiHidden="1" w:unhideWhenUsed="1"/>
-    <w:lsdException w:name="Table Web 2" w:semiHidden="1" w:unhideWhenUsed="1"/>
-    <w:lsdException w:name="Table Web 3" w:semiHidden="1" w:unhideWhenUsed="1"/>
     <w:lsdException w:name="Balloon Text" w:semiHidden="1" w:unhideWhenUsed="1"/>
     <w:lsdException w:name="Table Theme" w:semiHidden="1" w:unhideWhenUsed="1"/>
     <w:lsdException w:name="Placeholder Text" w:semiHidden="1" w:uiPriority="99"/>
@@ -2365,6 +2264,11 @@
     <w:lsdException w:name="List Table 5 Dark Accent 6" w:uiPriority="50"/>
     <w:lsdException w:name="List Table 6 Colorful Accent 6" w:uiPriority="51"/>
     <w:lsdException w:name="List Table 7 Colorful Accent 6" w:uiPriority="52"/>
+    <w:lsdException w:name="Mention" w:semiHidden="1" w:uiPriority="99" w:unhideWhenUsed="1"/>
+    <w:lsdException w:name="Smart Hyperlink" w:semiHidden="1" w:uiPriority="99" w:unhideWhenUsed="1"/>
+    <w:lsdException w:name="Hashtag" w:semiHidden="1" w:uiPriority="99" w:unhideWhenUsed="1"/>
+    <w:lsdException w:name="Unresolved Mention" w:semiHidden="1" w:uiPriority="99" w:unhideWhenUsed="1"/>
+    <w:lsdException w:name="Smart Link" w:semiHidden="1" w:uiPriority="99" w:unhideWhenUsed="1"/>
   </w:latentStyles>
   <w:style w:type="paragraph" w:default="1" w:styleId="Normal">
     <w:name w:val="Normal"/>
@@ -2653,7 +2557,7 @@
 </file>
 
 <file path=word/glossary/document.xml><?xml version="1.0" encoding="utf-8"?>
-<w:glossaryDocument xmlns:wpc="http://schemas.microsoft.com/office/word/2010/wordprocessingCanvas" xmlns:cx="http://schemas.microsoft.com/office/drawing/2014/chartex" xmlns:cx1="http://schemas.microsoft.com/office/drawing/2015/9/8/chartex" xmlns:mc="http://schemas.openxmlformats.org/markup-compatibility/2006" xmlns:o="urn:schemas-microsoft-com:office:office" xmlns:r="http://schemas.openxmlformats.org/officeDocument/2006/relationships" xmlns:m="http://schemas.openxmlformats.org/officeDocument/2006/math" xmlns:v="urn:schemas-microsoft-com:vml" xmlns:wp14="http://schemas.microsoft.com/office/word/2010/wordprocessingDrawing" xmlns:wp="http://schemas.openxmlformats.org/drawingml/2006/wordprocessingDrawing" xmlns:w10="urn:schemas-microsoft-com:office:word" xmlns:w="http://schemas.openxmlformats.org/wordprocessingml/2006/main" xmlns:w14="http://schemas.microsoft.com/office/word/2010/wordml" xmlns:w15="http://schemas.microsoft.com/office/word/2012/wordml" xmlns:w16se="http://schemas.microsoft.com/office/word/2015/wordml/symex" xmlns:wpg="http://schemas.microsoft.com/office/word/2010/wordprocessingGroup" xmlns:wpi="http://schemas.microsoft.com/office/word/2010/wordprocessingInk" xmlns:wne="http://schemas.microsoft.com/office/word/2006/wordml" xmlns:wps="http://schemas.microsoft.com/office/word/2010/wordprocessingShape" mc:Ignorable="w14 w15 w16se wp14">
+<w:glossaryDocument xmlns:wpc="http://schemas.microsoft.com/office/word/2010/wordprocessingCanvas" xmlns:cx="http://schemas.microsoft.com/office/drawing/2014/chartex" xmlns:cx1="http://schemas.microsoft.com/office/drawing/2015/9/8/chartex" xmlns:cx2="http://schemas.microsoft.com/office/drawing/2015/10/21/chartex" xmlns:cx3="http://schemas.microsoft.com/office/drawing/2016/5/9/chartex" xmlns:cx4="http://schemas.microsoft.com/office/drawing/2016/5/10/chartex" xmlns:cx5="http://schemas.microsoft.com/office/drawing/2016/5/11/chartex" xmlns:cx6="http://schemas.microsoft.com/office/drawing/2016/5/12/chartex" xmlns:cx7="http://schemas.microsoft.com/office/drawing/2016/5/13/chartex" xmlns:cx8="http://schemas.microsoft.com/office/drawing/2016/5/14/chartex" xmlns:mc="http://schemas.openxmlformats.org/markup-compatibility/2006" xmlns:aink="http://schemas.microsoft.com/office/drawing/2016/ink" xmlns:am3d="http://schemas.microsoft.com/office/drawing/2017/model3d" xmlns:o="urn:schemas-microsoft-com:office:office" xmlns:r="http://schemas.openxmlformats.org/officeDocument/2006/relationships" xmlns:m="http://schemas.openxmlformats.org/officeDocument/2006/math" xmlns:v="urn:schemas-microsoft-com:vml" xmlns:wp14="http://schemas.microsoft.com/office/word/2010/wordprocessingDrawing" xmlns:wp="http://schemas.openxmlformats.org/drawingml/2006/wordprocessingDrawing" xmlns:w10="urn:schemas-microsoft-com:office:word" xmlns:w="http://schemas.openxmlformats.org/wordprocessingml/2006/main" xmlns:w14="http://schemas.microsoft.com/office/word/2010/wordml" xmlns:w15="http://schemas.microsoft.com/office/word/2012/wordml" xmlns:w16cid="http://schemas.microsoft.com/office/word/2016/wordml/cid" xmlns:w16se="http://schemas.microsoft.com/office/word/2015/wordml/symex" xmlns:wpg="http://schemas.microsoft.com/office/word/2010/wordprocessingGroup" xmlns:wpi="http://schemas.microsoft.com/office/word/2010/wordprocessingInk" xmlns:wne="http://schemas.microsoft.com/office/word/2006/wordml" xmlns:wps="http://schemas.microsoft.com/office/word/2010/wordprocessingShape" mc:Ignorable="w14 w15 w16se w16cid wp14">
   <w:docParts>
     <w:docPart>
       <w:docPartPr>
@@ -2809,13 +2713,13 @@
 </file>
 
 <file path=word/glossary/fontTable.xml><?xml version="1.0" encoding="utf-8"?>
-<w:fonts xmlns:mc="http://schemas.openxmlformats.org/markup-compatibility/2006" xmlns:r="http://schemas.openxmlformats.org/officeDocument/2006/relationships" xmlns:w="http://schemas.openxmlformats.org/wordprocessingml/2006/main" xmlns:w14="http://schemas.microsoft.com/office/word/2010/wordml" xmlns:w15="http://schemas.microsoft.com/office/word/2012/wordml" xmlns:w16se="http://schemas.microsoft.com/office/word/2015/wordml/symex" mc:Ignorable="w14 w15 w16se">
+<w:fonts xmlns:mc="http://schemas.openxmlformats.org/markup-compatibility/2006" xmlns:r="http://schemas.openxmlformats.org/officeDocument/2006/relationships" xmlns:w="http://schemas.openxmlformats.org/wordprocessingml/2006/main" xmlns:w14="http://schemas.microsoft.com/office/word/2010/wordml" xmlns:w15="http://schemas.microsoft.com/office/word/2012/wordml" xmlns:w16cid="http://schemas.microsoft.com/office/word/2016/wordml/cid" xmlns:w16se="http://schemas.microsoft.com/office/word/2015/wordml/symex" mc:Ignorable="w14 w15 w16se w16cid">
   <w:font w:name="Times New Roman">
     <w:panose1 w:val="02020603050405020304"/>
     <w:charset w:val="00"/>
     <w:family w:val="roman"/>
     <w:pitch w:val="variable"/>
-    <w:sig w:usb0="E0002AFF" w:usb1="C0007841" w:usb2="00000009" w:usb3="00000000" w:csb0="000001FF" w:csb1="00000000"/>
+    <w:sig w:usb0="E0002EFF" w:usb1="C000785B" w:usb2="00000009" w:usb3="00000000" w:csb0="000001FF" w:csb1="00000000"/>
   </w:font>
   <w:font w:name="Verdana">
     <w:panose1 w:val="020B0604030504040204"/>
@@ -2851,14 +2755,14 @@
     <w:charset w:val="00"/>
     <w:family w:val="script"/>
     <w:pitch w:val="variable"/>
-    <w:sig w:usb0="00000287" w:usb1="40000013" w:usb2="00000000" w:usb3="00000000" w:csb0="0000009F" w:csb1="00000000"/>
+    <w:sig w:usb0="00000287" w:usb1="00000013" w:usb2="00000000" w:usb3="00000000" w:csb0="0000009F" w:csb1="00000000"/>
   </w:font>
   <w:font w:name="Calibri">
     <w:panose1 w:val="020F0502020204030204"/>
     <w:charset w:val="00"/>
     <w:family w:val="swiss"/>
     <w:pitch w:val="variable"/>
-    <w:sig w:usb0="E00002FF" w:usb1="4000ACFF" w:usb2="00000001" w:usb3="00000000" w:csb0="0000019F" w:csb1="00000000"/>
+    <w:sig w:usb0="E0002AFF" w:usb1="C000247B" w:usb2="00000009" w:usb3="00000000" w:csb0="000001FF" w:csb1="00000000"/>
   </w:font>
   <w:font w:name="Calibri Light">
     <w:panose1 w:val="020F0302020204030204"/>
@@ -2871,7 +2775,7 @@
 </file>
 
 <file path=word/glossary/settings.xml><?xml version="1.0" encoding="utf-8"?>
-<w:settings xmlns:mc="http://schemas.openxmlformats.org/markup-compatibility/2006" xmlns:o="urn:schemas-microsoft-com:office:office" xmlns:r="http://schemas.openxmlformats.org/officeDocument/2006/relationships" xmlns:m="http://schemas.openxmlformats.org/officeDocument/2006/math" xmlns:v="urn:schemas-microsoft-com:vml" xmlns:w10="urn:schemas-microsoft-com:office:word" xmlns:w="http://schemas.openxmlformats.org/wordprocessingml/2006/main" xmlns:w14="http://schemas.microsoft.com/office/word/2010/wordml" xmlns:w15="http://schemas.microsoft.com/office/word/2012/wordml" xmlns:w16se="http://schemas.microsoft.com/office/word/2015/wordml/symex" xmlns:sl="http://schemas.openxmlformats.org/schemaLibrary/2006/main" mc:Ignorable="w14 w15 w16se">
+<w:settings xmlns:mc="http://schemas.openxmlformats.org/markup-compatibility/2006" xmlns:o="urn:schemas-microsoft-com:office:office" xmlns:r="http://schemas.openxmlformats.org/officeDocument/2006/relationships" xmlns:m="http://schemas.openxmlformats.org/officeDocument/2006/math" xmlns:v="urn:schemas-microsoft-com:vml" xmlns:w10="urn:schemas-microsoft-com:office:word" xmlns:w="http://schemas.openxmlformats.org/wordprocessingml/2006/main" xmlns:w14="http://schemas.microsoft.com/office/word/2010/wordml" xmlns:w15="http://schemas.microsoft.com/office/word/2012/wordml" xmlns:w16cid="http://schemas.microsoft.com/office/word/2016/wordml/cid" xmlns:w16se="http://schemas.microsoft.com/office/word/2015/wordml/symex" xmlns:sl="http://schemas.openxmlformats.org/schemaLibrary/2006/main" mc:Ignorable="w14 w15 w16se w16cid">
   <w:view w:val="normal"/>
   <w:defaultTabStop w:val="720"/>
   <w:characterSpacingControl w:val="doNotCompress"/>
@@ -2882,6 +2786,7 @@
     <w:compatSetting w:name="enableOpenTypeFeatures" w:uri="http://schemas.microsoft.com/office/word" w:val="1"/>
     <w:compatSetting w:name="doNotFlipMirrorIndents" w:uri="http://schemas.microsoft.com/office/word" w:val="1"/>
     <w:compatSetting w:name="differentiateMultirowTableHeaders" w:uri="http://schemas.microsoft.com/office/word" w:val="1"/>
+    <w:compatSetting w:name="useWord2013TrackBottomHyphenation" w:uri="http://schemas.microsoft.com/office/word" w:val="1"/>
   </w:compat>
   <w:rsids>
     <w:rsidRoot w:val="002E5F32"/>
@@ -2981,7 +2886,7 @@
 </file>
 
 <file path=word/glossary/styles.xml><?xml version="1.0" encoding="utf-8"?>
-<w:styles xmlns:mc="http://schemas.openxmlformats.org/markup-compatibility/2006" xmlns:r="http://schemas.openxmlformats.org/officeDocument/2006/relationships" xmlns:w="http://schemas.openxmlformats.org/wordprocessingml/2006/main" xmlns:w14="http://schemas.microsoft.com/office/word/2010/wordml" xmlns:w15="http://schemas.microsoft.com/office/word/2012/wordml" xmlns:w16se="http://schemas.microsoft.com/office/word/2015/wordml/symex" mc:Ignorable="w14 w15 w16se">
+<w:styles xmlns:mc="http://schemas.openxmlformats.org/markup-compatibility/2006" xmlns:r="http://schemas.openxmlformats.org/officeDocument/2006/relationships" xmlns:w="http://schemas.openxmlformats.org/wordprocessingml/2006/main" xmlns:w14="http://schemas.microsoft.com/office/word/2010/wordml" xmlns:w15="http://schemas.microsoft.com/office/word/2012/wordml" xmlns:w16cid="http://schemas.microsoft.com/office/word/2016/wordml/cid" xmlns:w16se="http://schemas.microsoft.com/office/word/2015/wordml/symex" mc:Ignorable="w14 w15 w16se w16cid">
   <w:docDefaults>
     <w:rPrDefault>
       <w:rPr>
@@ -2997,7 +2902,7 @@
       </w:pPr>
     </w:pPrDefault>
   </w:docDefaults>
-  <w:latentStyles w:defLockedState="0" w:defUIPriority="99" w:defSemiHidden="0" w:defUnhideWhenUsed="0" w:defQFormat="0" w:count="371">
+  <w:latentStyles w:defLockedState="0" w:defUIPriority="99" w:defSemiHidden="0" w:defUnhideWhenUsed="0" w:defQFormat="0" w:count="376">
     <w:lsdException w:name="Normal" w:uiPriority="0" w:qFormat="1"/>
     <w:lsdException w:name="heading 1" w:uiPriority="9" w:qFormat="1"/>
     <w:lsdException w:name="heading 2" w:semiHidden="1" w:uiPriority="9" w:unhideWhenUsed="1" w:qFormat="1"/>
@@ -3103,7 +3008,6 @@
     <w:lsdException w:name="HTML Sample" w:semiHidden="1" w:unhideWhenUsed="1"/>
     <w:lsdException w:name="HTML Typewriter" w:semiHidden="1" w:unhideWhenUsed="1"/>
     <w:lsdException w:name="HTML Variable" w:semiHidden="1" w:unhideWhenUsed="1"/>
-    <w:lsdException w:name="Normal Table" w:semiHidden="1" w:unhideWhenUsed="1"/>
     <w:lsdException w:name="annotation subject" w:semiHidden="1" w:unhideWhenUsed="1"/>
     <w:lsdException w:name="No List" w:semiHidden="1" w:unhideWhenUsed="1"/>
     <w:lsdException w:name="Outline List 1" w:semiHidden="1" w:unhideWhenUsed="1"/>
@@ -3146,11 +3050,8 @@
     <w:lsdException w:name="Table Contemporary" w:semiHidden="1" w:unhideWhenUsed="1"/>
     <w:lsdException w:name="Table Elegant" w:semiHidden="1" w:unhideWhenUsed="1"/>
     <w:lsdException w:name="Table Professional" w:semiHidden="1" w:unhideWhenUsed="1"/>
-    <w:lsdException w:name="Table Subtle 1" w:semiHidden="1" w:unhideWhenUsed="1"/>
     <w:lsdException w:name="Table Subtle 2" w:semiHidden="1" w:unhideWhenUsed="1"/>
     <w:lsdException w:name="Table Web 1" w:semiHidden="1" w:unhideWhenUsed="1"/>
-    <w:lsdException w:name="Table Web 2" w:semiHidden="1" w:unhideWhenUsed="1"/>
-    <w:lsdException w:name="Table Web 3" w:semiHidden="1" w:unhideWhenUsed="1"/>
     <w:lsdException w:name="Balloon Text" w:semiHidden="1" w:unhideWhenUsed="1"/>
     <w:lsdException w:name="Table Grid" w:uiPriority="39"/>
     <w:lsdException w:name="Table Theme" w:semiHidden="1" w:unhideWhenUsed="1"/>
@@ -3369,6 +3270,11 @@
     <w:lsdException w:name="List Table 5 Dark Accent 6" w:uiPriority="50"/>
     <w:lsdException w:name="List Table 6 Colorful Accent 6" w:uiPriority="51"/>
     <w:lsdException w:name="List Table 7 Colorful Accent 6" w:uiPriority="52"/>
+    <w:lsdException w:name="Mention" w:semiHidden="1" w:unhideWhenUsed="1"/>
+    <w:lsdException w:name="Smart Hyperlink" w:semiHidden="1" w:unhideWhenUsed="1"/>
+    <w:lsdException w:name="Hashtag" w:semiHidden="1" w:unhideWhenUsed="1"/>
+    <w:lsdException w:name="Unresolved Mention" w:semiHidden="1" w:unhideWhenUsed="1"/>
+    <w:lsdException w:name="Smart Link" w:semiHidden="1" w:unhideWhenUsed="1"/>
   </w:latentStyles>
   <w:style w:type="paragraph" w:default="1" w:styleId="Normal">
     <w:name w:val="Normal"/>
@@ -3617,7 +3523,7 @@
 </file>
 
 <file path=word/glossary/webSettings.xml><?xml version="1.0" encoding="utf-8"?>
-<w:webSettings xmlns:mc="http://schemas.openxmlformats.org/markup-compatibility/2006" xmlns:r="http://schemas.openxmlformats.org/officeDocument/2006/relationships" xmlns:w="http://schemas.openxmlformats.org/wordprocessingml/2006/main" xmlns:w14="http://schemas.microsoft.com/office/word/2010/wordml" xmlns:w15="http://schemas.microsoft.com/office/word/2012/wordml" xmlns:w16se="http://schemas.microsoft.com/office/word/2015/wordml/symex" mc:Ignorable="w14 w15 w16se">
+<w:webSettings xmlns:mc="http://schemas.openxmlformats.org/markup-compatibility/2006" xmlns:r="http://schemas.openxmlformats.org/officeDocument/2006/relationships" xmlns:w="http://schemas.openxmlformats.org/wordprocessingml/2006/main" xmlns:w14="http://schemas.microsoft.com/office/word/2010/wordml" xmlns:w15="http://schemas.microsoft.com/office/word/2012/wordml" xmlns:w16cid="http://schemas.microsoft.com/office/word/2016/wordml/cid" xmlns:w16se="http://schemas.microsoft.com/office/word/2015/wordml/symex" mc:Ignorable="w14 w15 w16se w16cid">
   <w:optimizeForBrowser/>
   <w:relyOnVML/>
   <w:allowPNG/>
@@ -3858,10 +3764,22 @@
 </FormTemplates>
 </file>
 
+<file path=customXml/item2.xml><?xml version="1.0" encoding="utf-8"?>
+<b:Sources xmlns:b="http://schemas.openxmlformats.org/officeDocument/2006/bibliography" xmlns="http://schemas.openxmlformats.org/officeDocument/2006/bibliography" SelectedStyle="/APASixthEditionOfficeOnline.xsl" StyleName="APA" Version="6"/>
+</file>
+
 <file path=customXml/itemProps1.xml><?xml version="1.0" encoding="utf-8"?>
 <ds:datastoreItem xmlns:ds="http://schemas.openxmlformats.org/officeDocument/2006/customXml" ds:itemID="{786B5B33-FD18-427C-A8CF-3986050F157F}">
   <ds:schemaRefs>
     <ds:schemaRef ds:uri="http://schemas.microsoft.com/sharepoint/v3/contenttype/forms"/>
   </ds:schemaRefs>
 </ds:datastoreItem>
+</file>
+
+<file path=customXml/itemProps2.xml><?xml version="1.0" encoding="utf-8"?>
+<ds:datastoreItem xmlns:ds="http://schemas.openxmlformats.org/officeDocument/2006/customXml" ds:itemID="{71BA91BA-9B13-5D40-A2BC-EA4F9F284C06}">
+  <ds:schemaRefs>
+    <ds:schemaRef ds:uri="http://schemas.openxmlformats.org/officeDocument/2006/bibliography"/>
+  </ds:schemaRefs>
+</ds:datastoreItem>
 </file>
</xml_diff>

<commit_message>
Added Correct merge fields to finish up the template
</commit_message>
<xml_diff>
--- a/InvoiceTemplate.docx
+++ b/InvoiceTemplate.docx
@@ -1,6 +1,6 @@
 
 <file path=word/document.xml><?xml version="1.0" encoding="utf-8"?>
-<w:document xmlns:wpc="http://schemas.microsoft.com/office/word/2010/wordprocessingCanvas" xmlns:cx="http://schemas.microsoft.com/office/drawing/2014/chartex" xmlns:cx1="http://schemas.microsoft.com/office/drawing/2015/9/8/chartex" xmlns:mc="http://schemas.openxmlformats.org/markup-compatibility/2006" xmlns:o="urn:schemas-microsoft-com:office:office" xmlns:r="http://schemas.openxmlformats.org/officeDocument/2006/relationships" xmlns:m="http://schemas.openxmlformats.org/officeDocument/2006/math" xmlns:v="urn:schemas-microsoft-com:vml" xmlns:wp14="http://schemas.microsoft.com/office/word/2010/wordprocessingDrawing" xmlns:wp="http://schemas.openxmlformats.org/drawingml/2006/wordprocessingDrawing" xmlns:w10="urn:schemas-microsoft-com:office:word" xmlns:w="http://schemas.openxmlformats.org/wordprocessingml/2006/main" xmlns:w14="http://schemas.microsoft.com/office/word/2010/wordml" xmlns:w15="http://schemas.microsoft.com/office/word/2012/wordml" xmlns:w16se="http://schemas.microsoft.com/office/word/2015/wordml/symex" xmlns:wpg="http://schemas.microsoft.com/office/word/2010/wordprocessingGroup" xmlns:wpi="http://schemas.microsoft.com/office/word/2010/wordprocessingInk" xmlns:wne="http://schemas.microsoft.com/office/word/2006/wordml" xmlns:wps="http://schemas.microsoft.com/office/word/2010/wordprocessingShape" mc:Ignorable="w14 w15 w16se wp14">
+<w:document xmlns:wpc="http://schemas.microsoft.com/office/word/2010/wordprocessingCanvas" xmlns:cx="http://schemas.microsoft.com/office/drawing/2014/chartex" xmlns:cx1="http://schemas.microsoft.com/office/drawing/2015/9/8/chartex" xmlns:cx2="http://schemas.microsoft.com/office/drawing/2015/10/21/chartex" xmlns:cx3="http://schemas.microsoft.com/office/drawing/2016/5/9/chartex" xmlns:cx4="http://schemas.microsoft.com/office/drawing/2016/5/10/chartex" xmlns:cx5="http://schemas.microsoft.com/office/drawing/2016/5/11/chartex" xmlns:cx6="http://schemas.microsoft.com/office/drawing/2016/5/12/chartex" xmlns:cx7="http://schemas.microsoft.com/office/drawing/2016/5/13/chartex" xmlns:cx8="http://schemas.microsoft.com/office/drawing/2016/5/14/chartex" xmlns:mc="http://schemas.openxmlformats.org/markup-compatibility/2006" xmlns:aink="http://schemas.microsoft.com/office/drawing/2016/ink" xmlns:am3d="http://schemas.microsoft.com/office/drawing/2017/model3d" xmlns:o="urn:schemas-microsoft-com:office:office" xmlns:r="http://schemas.openxmlformats.org/officeDocument/2006/relationships" xmlns:m="http://schemas.openxmlformats.org/officeDocument/2006/math" xmlns:v="urn:schemas-microsoft-com:vml" xmlns:wp14="http://schemas.microsoft.com/office/word/2010/wordprocessingDrawing" xmlns:wp="http://schemas.openxmlformats.org/drawingml/2006/wordprocessingDrawing" xmlns:w10="urn:schemas-microsoft-com:office:word" xmlns:w="http://schemas.openxmlformats.org/wordprocessingml/2006/main" xmlns:w14="http://schemas.microsoft.com/office/word/2010/wordml" xmlns:w15="http://schemas.microsoft.com/office/word/2012/wordml" xmlns:w16cid="http://schemas.microsoft.com/office/word/2016/wordml/cid" xmlns:w16se="http://schemas.microsoft.com/office/word/2015/wordml/symex" xmlns:wpg="http://schemas.microsoft.com/office/word/2010/wordprocessingGroup" xmlns:wpi="http://schemas.microsoft.com/office/word/2010/wordprocessingInk" xmlns:wne="http://schemas.microsoft.com/office/word/2006/wordml" xmlns:wps="http://schemas.microsoft.com/office/word/2010/wordprocessingShape" mc:Ignorable="w14 w15 w16se w16cid wp14">
   <w:body>
     <w:tbl>
       <w:tblPr>
@@ -121,7 +121,7 @@
                     </wp:anchor>
                   </w:drawing>
                 </mc:Choice>
-                <mc:Fallback xmlns:w16cid="http://schemas.microsoft.com/office/word/2016/wordml/cid" xmlns:am3d="http://schemas.microsoft.com/office/drawing/2017/model3d" xmlns:aink="http://schemas.microsoft.com/office/drawing/2016/ink" xmlns:cx8="http://schemas.microsoft.com/office/drawing/2016/5/14/chartex" xmlns:cx7="http://schemas.microsoft.com/office/drawing/2016/5/13/chartex" xmlns:cx6="http://schemas.microsoft.com/office/drawing/2016/5/12/chartex" xmlns:cx5="http://schemas.microsoft.com/office/drawing/2016/5/11/chartex" xmlns:cx4="http://schemas.microsoft.com/office/drawing/2016/5/10/chartex" xmlns:cx3="http://schemas.microsoft.com/office/drawing/2016/5/9/chartex" xmlns:cx2="http://schemas.microsoft.com/office/drawing/2015/10/21/chartex">
+                <mc:Fallback>
                   <w:pict>
                     <v:rect w14:anchorId="32B71AA6" id="Rectangle 44" o:spid="_x0000_s1026" style="position:absolute;margin-left:-23.75pt;margin-top:-18pt;width:7in;height:9in;flip:y;z-index:-251658240;visibility:visible;mso-wrap-style:square;mso-width-percent:0;mso-height-percent:0;mso-wrap-distance-left:9pt;mso-wrap-distance-top:0;mso-wrap-distance-right:9pt;mso-wrap-distance-bottom:0;mso-position-horizontal:absolute;mso-position-horizontal-relative:text;mso-position-vertical:absolute;mso-position-vertical-relative:text;mso-width-percent:0;mso-height-percent:0;mso-width-relative:page;mso-height-relative:page;v-text-anchor:top" o:gfxdata="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" filled="f" fillcolor="#f9faf0" strokecolor="#4b7b8a [2404]" strokeweight="2.5pt">
                       <v:stroke linestyle="thickThin"/>
@@ -199,14 +199,27 @@
             <w:r>
               <w:t xml:space="preserve"> </w:t>
             </w:r>
-            <w:fldSimple w:instr=" MERGEFIELD  InvoiceId  \* MERGEFORMAT ">
-              <w:r>
-                <w:rPr>
-                  <w:noProof/>
-                </w:rPr>
-                <w:t>«InvoiceId»</w:t>
-              </w:r>
-            </w:fldSimple>
+            <w:r>
+              <w:fldChar w:fldCharType="begin"/>
+            </w:r>
+            <w:r>
+              <w:instrText xml:space="preserve"> MERGEFIELD  InvoiceId  \* MERGEFORMAT </w:instrText>
+            </w:r>
+            <w:r>
+              <w:fldChar w:fldCharType="separate"/>
+            </w:r>
+            <w:r>
+              <w:rPr>
+                <w:noProof/>
+              </w:rPr>
+              <w:t>«InvoiceId»</w:t>
+            </w:r>
+            <w:r>
+              <w:rPr>
+                <w:noProof/>
+              </w:rPr>
+              <w:fldChar w:fldCharType="end"/>
+            </w:r>
           </w:p>
           <w:p>
             <w:pPr>
@@ -283,41 +296,92 @@
           <w:p>
             <w:pPr>
               <w:pStyle w:val="leftalignedtext"/>
-            </w:pPr>
-            <w:fldSimple w:instr=" MERGEFIELD  BillingName  \* MERGEFORMAT ">
-              <w:r>
-                <w:rPr>
-                  <w:noProof/>
-                </w:rPr>
-                <w:t>«Billing Name»</w:t>
-              </w:r>
-            </w:fldSimple>
+              <w:rPr>
+                <w:noProof/>
+              </w:rPr>
+            </w:pPr>
+            <w:r>
+              <w:fldChar w:fldCharType="begin"/>
+            </w:r>
+            <w:r>
+              <w:instrText xml:space="preserve"> MERGEFIELD  BillingName  \* MERGEFORMAT </w:instrText>
+            </w:r>
+            <w:r>
+              <w:fldChar w:fldCharType="separate"/>
+            </w:r>
+            <w:r>
+              <w:rPr>
+                <w:noProof/>
+              </w:rPr>
+              <w:t>«Billing Name»</w:t>
+            </w:r>
+            <w:r>
+              <w:rPr>
+                <w:noProof/>
+              </w:rPr>
+              <w:fldChar w:fldCharType="end"/>
+            </w:r>
           </w:p>
           <w:p>
             <w:pPr>
               <w:pStyle w:val="leftalignedtext"/>
             </w:pPr>
-            <w:fldSimple w:instr=" MERGEFIELD  &quot;Billing Address&quot;  \* MERGEFORMAT ">
-              <w:r>
-                <w:rPr>
-                  <w:noProof/>
-                </w:rPr>
-                <w:t>«Billing Address»</w:t>
-              </w:r>
-            </w:fldSimple>
+            <w:r>
+              <w:rPr>
+                <w:noProof/>
+              </w:rPr>
+              <w:fldChar w:fldCharType="begin"/>
+            </w:r>
+            <w:r>
+              <w:rPr>
+                <w:noProof/>
+              </w:rPr>
+              <w:instrText xml:space="preserve"> MERGEFIELD BillingAddress \* MERGEFORMAT </w:instrText>
+            </w:r>
+            <w:r>
+              <w:rPr>
+                <w:noProof/>
+              </w:rPr>
+              <w:fldChar w:fldCharType="separate"/>
+            </w:r>
+            <w:r>
+              <w:rPr>
+                <w:noProof/>
+              </w:rPr>
+              <w:t>«BillingAddress»</w:t>
+            </w:r>
+            <w:r>
+              <w:rPr>
+                <w:noProof/>
+              </w:rPr>
+              <w:fldChar w:fldCharType="end"/>
+            </w:r>
           </w:p>
           <w:p>
             <w:pPr>
               <w:pStyle w:val="leftalignedtext"/>
             </w:pPr>
-            <w:fldSimple w:instr=" MERGEFIELD  BillingJob  \* MERGEFORMAT ">
-              <w:r>
-                <w:rPr>
-                  <w:noProof/>
-                </w:rPr>
-                <w:t>«Billing Job»</w:t>
-              </w:r>
-            </w:fldSimple>
+            <w:r>
+              <w:fldChar w:fldCharType="begin"/>
+            </w:r>
+            <w:r>
+              <w:instrText xml:space="preserve"> MERGEFIELD  BillingJob  \* MERGEFORMAT </w:instrText>
+            </w:r>
+            <w:r>
+              <w:fldChar w:fldCharType="separate"/>
+            </w:r>
+            <w:r>
+              <w:rPr>
+                <w:noProof/>
+              </w:rPr>
+              <w:t>«Billing Job»</w:t>
+            </w:r>
+            <w:r>
+              <w:rPr>
+                <w:noProof/>
+              </w:rPr>
+              <w:fldChar w:fldCharType="end"/>
+            </w:r>
           </w:p>
         </w:tc>
         <w:tc>
@@ -378,6 +442,7 @@
                 <w:docPart w:val="7875C5399E9D49DBBAA4BEF6C138FDB6"/>
               </w:placeholder>
             </w:sdtPr>
+            <w:sdtEndPr/>
             <w:sdtContent>
               <w:sdt>
                 <w:sdtPr>
@@ -386,6 +451,7 @@
                     <w:docPart w:val="2FB32680068C41CF951959AD3600236A"/>
                   </w:placeholder>
                 </w:sdtPr>
+                <w:sdtEndPr/>
                 <w:sdtContent>
                   <w:p>
                     <w:pPr>
@@ -428,6 +494,7 @@
                 <w:docPart w:val="9DECA496A604463B9557329337604391"/>
               </w:placeholder>
             </w:sdtPr>
+            <w:sdtEndPr/>
             <w:sdtContent>
               <w:p>
                 <w:pPr>
@@ -465,6 +532,7 @@
                 <w:docPart w:val="3997B5FC7468486899020653D974B5F3"/>
               </w:placeholder>
             </w:sdtPr>
+            <w:sdtEndPr/>
             <w:sdtContent>
               <w:p>
                 <w:pPr>
@@ -483,6 +551,7 @@
                 <w:docPart w:val="E2472A19818D41839BC4D22FC3C54FB3"/>
               </w:placeholder>
             </w:sdtPr>
+            <w:sdtEndPr/>
             <w:sdtContent>
               <w:p>
                 <w:pPr>
@@ -725,7 +794,7 @@
                 <w:sz w:val="20"/>
                 <w:szCs w:val="20"/>
               </w:rPr>
-              <w:instrText xml:space="preserve"> MERGEFIELD  "Account Name"  \* MERGEFORMAT </w:instrText>
+              <w:instrText xml:space="preserve"> MERGEFIELD AccountName \* MERGEFORMAT </w:instrText>
             </w:r>
             <w:r>
               <w:rPr>
@@ -740,7 +809,7 @@
                 <w:sz w:val="20"/>
                 <w:szCs w:val="20"/>
               </w:rPr>
-              <w:t>«Account Name»</w:t>
+              <w:t>«AccountName»</w:t>
             </w:r>
             <w:r>
               <w:rPr>
@@ -749,6 +818,8 @@
               </w:rPr>
               <w:fldChar w:fldCharType="end"/>
             </w:r>
+            <w:bookmarkStart w:id="0" w:name="_GoBack"/>
+            <w:bookmarkEnd w:id="0"/>
           </w:p>
         </w:tc>
         <w:tc>
@@ -909,11 +980,9 @@
             <w:pPr>
               <w:pStyle w:val="columnheadings"/>
             </w:pPr>
-            <w:proofErr w:type="spellStart"/>
             <w:r>
               <w:t>Qty</w:t>
             </w:r>
-            <w:proofErr w:type="spellEnd"/>
           </w:p>
         </w:tc>
         <w:tc>
@@ -1855,8 +1924,6 @@
               </w:rPr>
               <w:t xml:space="preserve">                    </w:t>
             </w:r>
-            <w:bookmarkStart w:id="0" w:name="_GoBack"/>
-            <w:bookmarkEnd w:id="0"/>
           </w:p>
         </w:tc>
         <w:tc>
@@ -1934,7 +2001,7 @@
 </file>
 
 <file path=word/styles.xml><?xml version="1.0" encoding="utf-8"?>
-<w:styles xmlns:mc="http://schemas.openxmlformats.org/markup-compatibility/2006" xmlns:r="http://schemas.openxmlformats.org/officeDocument/2006/relationships" xmlns:w="http://schemas.openxmlformats.org/wordprocessingml/2006/main" xmlns:w14="http://schemas.microsoft.com/office/word/2010/wordml" xmlns:w15="http://schemas.microsoft.com/office/word/2012/wordml" xmlns:w16se="http://schemas.microsoft.com/office/word/2015/wordml/symex" mc:Ignorable="w14 w15 w16se">
+<w:styles xmlns:mc="http://schemas.openxmlformats.org/markup-compatibility/2006" xmlns:r="http://schemas.openxmlformats.org/officeDocument/2006/relationships" xmlns:w="http://schemas.openxmlformats.org/wordprocessingml/2006/main" xmlns:w14="http://schemas.microsoft.com/office/word/2010/wordml" xmlns:w15="http://schemas.microsoft.com/office/word/2012/wordml" xmlns:w16cid="http://schemas.microsoft.com/office/word/2016/wordml/cid" xmlns:w16se="http://schemas.microsoft.com/office/word/2015/wordml/symex" mc:Ignorable="w14 w15 w16se w16cid">
   <w:docDefaults>
     <w:rPrDefault>
       <w:rPr>
@@ -1944,7 +2011,7 @@
     </w:rPrDefault>
     <w:pPrDefault/>
   </w:docDefaults>
-  <w:latentStyles w:defLockedState="0" w:defUIPriority="0" w:defSemiHidden="0" w:defUnhideWhenUsed="0" w:defQFormat="0" w:count="371">
+  <w:latentStyles w:defLockedState="0" w:defUIPriority="0" w:defSemiHidden="0" w:defUnhideWhenUsed="0" w:defQFormat="0" w:count="376">
     <w:lsdException w:name="Normal" w:qFormat="1"/>
     <w:lsdException w:name="heading 1" w:qFormat="1"/>
     <w:lsdException w:name="heading 2" w:qFormat="1"/>
@@ -2044,7 +2111,6 @@
     <w:lsdException w:name="HTML Sample" w:semiHidden="1" w:unhideWhenUsed="1"/>
     <w:lsdException w:name="HTML Typewriter" w:semiHidden="1" w:unhideWhenUsed="1"/>
     <w:lsdException w:name="HTML Variable" w:semiHidden="1" w:unhideWhenUsed="1"/>
-    <w:lsdException w:name="Normal Table" w:semiHidden="1" w:unhideWhenUsed="1"/>
     <w:lsdException w:name="annotation subject" w:semiHidden="1" w:unhideWhenUsed="1"/>
     <w:lsdException w:name="No List" w:semiHidden="1" w:unhideWhenUsed="1"/>
     <w:lsdException w:name="Outline List 1" w:semiHidden="1" w:unhideWhenUsed="1"/>
@@ -2087,11 +2153,8 @@
     <w:lsdException w:name="Table Contemporary" w:semiHidden="1" w:unhideWhenUsed="1"/>
     <w:lsdException w:name="Table Elegant" w:semiHidden="1" w:unhideWhenUsed="1"/>
     <w:lsdException w:name="Table Professional" w:semiHidden="1" w:unhideWhenUsed="1"/>
-    <w:lsdException w:name="Table Subtle 1" w:semiHidden="1" w:unhideWhenUsed="1"/>
     <w:lsdException w:name="Table Subtle 2" w:semiHidden="1" w:unhideWhenUsed="1"/>
     <w:lsdException w:name="Table Web 1" w:semiHidden="1" w:unhideWhenUsed="1"/>
-    <w:lsdException w:name="Table Web 2" w:semiHidden="1" w:unhideWhenUsed="1"/>
-    <w:lsdException w:name="Table Web 3" w:semiHidden="1" w:unhideWhenUsed="1"/>
     <w:lsdException w:name="Balloon Text" w:semiHidden="1" w:unhideWhenUsed="1"/>
     <w:lsdException w:name="Table Theme" w:semiHidden="1" w:unhideWhenUsed="1"/>
     <w:lsdException w:name="Placeholder Text" w:semiHidden="1" w:uiPriority="99"/>
@@ -2309,6 +2372,11 @@
     <w:lsdException w:name="List Table 5 Dark Accent 6" w:uiPriority="50"/>
     <w:lsdException w:name="List Table 6 Colorful Accent 6" w:uiPriority="51"/>
     <w:lsdException w:name="List Table 7 Colorful Accent 6" w:uiPriority="52"/>
+    <w:lsdException w:name="Mention" w:semiHidden="1" w:uiPriority="99" w:unhideWhenUsed="1"/>
+    <w:lsdException w:name="Smart Hyperlink" w:semiHidden="1" w:uiPriority="99" w:unhideWhenUsed="1"/>
+    <w:lsdException w:name="Hashtag" w:semiHidden="1" w:uiPriority="99" w:unhideWhenUsed="1"/>
+    <w:lsdException w:name="Unresolved Mention" w:semiHidden="1" w:uiPriority="99" w:unhideWhenUsed="1"/>
+    <w:lsdException w:name="Smart Link" w:semiHidden="1" w:uiPriority="99" w:unhideWhenUsed="1"/>
   </w:latentStyles>
   <w:style w:type="paragraph" w:default="1" w:styleId="Normal">
     <w:name w:val="Normal"/>
@@ -2597,7 +2665,7 @@
 </file>
 
 <file path=word/glossary/document.xml><?xml version="1.0" encoding="utf-8"?>
-<w:glossaryDocument xmlns:wpc="http://schemas.microsoft.com/office/word/2010/wordprocessingCanvas" xmlns:cx="http://schemas.microsoft.com/office/drawing/2014/chartex" xmlns:cx1="http://schemas.microsoft.com/office/drawing/2015/9/8/chartex" xmlns:mc="http://schemas.openxmlformats.org/markup-compatibility/2006" xmlns:o="urn:schemas-microsoft-com:office:office" xmlns:r="http://schemas.openxmlformats.org/officeDocument/2006/relationships" xmlns:m="http://schemas.openxmlformats.org/officeDocument/2006/math" xmlns:v="urn:schemas-microsoft-com:vml" xmlns:wp14="http://schemas.microsoft.com/office/word/2010/wordprocessingDrawing" xmlns:wp="http://schemas.openxmlformats.org/drawingml/2006/wordprocessingDrawing" xmlns:w10="urn:schemas-microsoft-com:office:word" xmlns:w="http://schemas.openxmlformats.org/wordprocessingml/2006/main" xmlns:w14="http://schemas.microsoft.com/office/word/2010/wordml" xmlns:w15="http://schemas.microsoft.com/office/word/2012/wordml" xmlns:w16se="http://schemas.microsoft.com/office/word/2015/wordml/symex" xmlns:wpg="http://schemas.microsoft.com/office/word/2010/wordprocessingGroup" xmlns:wpi="http://schemas.microsoft.com/office/word/2010/wordprocessingInk" xmlns:wne="http://schemas.microsoft.com/office/word/2006/wordml" xmlns:wps="http://schemas.microsoft.com/office/word/2010/wordprocessingShape" mc:Ignorable="w14 w15 w16se wp14">
+<w:glossaryDocument xmlns:wpc="http://schemas.microsoft.com/office/word/2010/wordprocessingCanvas" xmlns:cx="http://schemas.microsoft.com/office/drawing/2014/chartex" xmlns:cx1="http://schemas.microsoft.com/office/drawing/2015/9/8/chartex" xmlns:cx2="http://schemas.microsoft.com/office/drawing/2015/10/21/chartex" xmlns:cx3="http://schemas.microsoft.com/office/drawing/2016/5/9/chartex" xmlns:cx4="http://schemas.microsoft.com/office/drawing/2016/5/10/chartex" xmlns:cx5="http://schemas.microsoft.com/office/drawing/2016/5/11/chartex" xmlns:cx6="http://schemas.microsoft.com/office/drawing/2016/5/12/chartex" xmlns:cx7="http://schemas.microsoft.com/office/drawing/2016/5/13/chartex" xmlns:cx8="http://schemas.microsoft.com/office/drawing/2016/5/14/chartex" xmlns:mc="http://schemas.openxmlformats.org/markup-compatibility/2006" xmlns:aink="http://schemas.microsoft.com/office/drawing/2016/ink" xmlns:am3d="http://schemas.microsoft.com/office/drawing/2017/model3d" xmlns:o="urn:schemas-microsoft-com:office:office" xmlns:r="http://schemas.openxmlformats.org/officeDocument/2006/relationships" xmlns:m="http://schemas.openxmlformats.org/officeDocument/2006/math" xmlns:v="urn:schemas-microsoft-com:vml" xmlns:wp14="http://schemas.microsoft.com/office/word/2010/wordprocessingDrawing" xmlns:wp="http://schemas.openxmlformats.org/drawingml/2006/wordprocessingDrawing" xmlns:w10="urn:schemas-microsoft-com:office:word" xmlns:w="http://schemas.openxmlformats.org/wordprocessingml/2006/main" xmlns:w14="http://schemas.microsoft.com/office/word/2010/wordml" xmlns:w15="http://schemas.microsoft.com/office/word/2012/wordml" xmlns:w16cid="http://schemas.microsoft.com/office/word/2016/wordml/cid" xmlns:w16se="http://schemas.microsoft.com/office/word/2015/wordml/symex" xmlns:wpg="http://schemas.microsoft.com/office/word/2010/wordprocessingGroup" xmlns:wpi="http://schemas.microsoft.com/office/word/2010/wordprocessingInk" xmlns:wne="http://schemas.microsoft.com/office/word/2006/wordml" xmlns:wps="http://schemas.microsoft.com/office/word/2010/wordprocessingShape" mc:Ignorable="w14 w15 w16se w16cid wp14">
   <w:docParts>
     <w:docPart>
       <w:docPartPr>
@@ -2753,13 +2821,13 @@
 </file>
 
 <file path=word/glossary/fontTable.xml><?xml version="1.0" encoding="utf-8"?>
-<w:fonts xmlns:mc="http://schemas.openxmlformats.org/markup-compatibility/2006" xmlns:r="http://schemas.openxmlformats.org/officeDocument/2006/relationships" xmlns:w="http://schemas.openxmlformats.org/wordprocessingml/2006/main" xmlns:w14="http://schemas.microsoft.com/office/word/2010/wordml" xmlns:w15="http://schemas.microsoft.com/office/word/2012/wordml" xmlns:w16se="http://schemas.microsoft.com/office/word/2015/wordml/symex" mc:Ignorable="w14 w15 w16se">
+<w:fonts xmlns:mc="http://schemas.openxmlformats.org/markup-compatibility/2006" xmlns:r="http://schemas.openxmlformats.org/officeDocument/2006/relationships" xmlns:w="http://schemas.openxmlformats.org/wordprocessingml/2006/main" xmlns:w14="http://schemas.microsoft.com/office/word/2010/wordml" xmlns:w15="http://schemas.microsoft.com/office/word/2012/wordml" xmlns:w16cid="http://schemas.microsoft.com/office/word/2016/wordml/cid" xmlns:w16se="http://schemas.microsoft.com/office/word/2015/wordml/symex" mc:Ignorable="w14 w15 w16se w16cid">
   <w:font w:name="Times New Roman">
     <w:panose1 w:val="02020603050405020304"/>
     <w:charset w:val="00"/>
     <w:family w:val="roman"/>
     <w:pitch w:val="variable"/>
-    <w:sig w:usb0="E0002AFF" w:usb1="C0007841" w:usb2="00000009" w:usb3="00000000" w:csb0="000001FF" w:csb1="00000000"/>
+    <w:sig w:usb0="E0002EFF" w:usb1="C000785B" w:usb2="00000009" w:usb3="00000000" w:csb0="000001FF" w:csb1="00000000"/>
   </w:font>
   <w:font w:name="Verdana">
     <w:panose1 w:val="020B0604030504040204"/>
@@ -2795,27 +2863,27 @@
     <w:charset w:val="00"/>
     <w:family w:val="script"/>
     <w:pitch w:val="variable"/>
-    <w:sig w:usb0="00000287" w:usb1="40000013" w:usb2="00000000" w:usb3="00000000" w:csb0="0000009F" w:csb1="00000000"/>
+    <w:sig w:usb0="00000287" w:usb1="00000013" w:usb2="00000000" w:usb3="00000000" w:csb0="0000009F" w:csb1="00000000"/>
   </w:font>
   <w:font w:name="Calibri">
     <w:panose1 w:val="020F0502020204030204"/>
     <w:charset w:val="00"/>
     <w:family w:val="swiss"/>
     <w:pitch w:val="variable"/>
-    <w:sig w:usb0="E00002FF" w:usb1="4000ACFF" w:usb2="00000001" w:usb3="00000000" w:csb0="0000019F" w:csb1="00000000"/>
+    <w:sig w:usb0="E0002AFF" w:usb1="C000247B" w:usb2="00000009" w:usb3="00000000" w:csb0="000001FF" w:csb1="00000000"/>
   </w:font>
   <w:font w:name="Calibri Light">
     <w:panose1 w:val="020F0302020204030204"/>
     <w:charset w:val="00"/>
     <w:family w:val="swiss"/>
     <w:pitch w:val="variable"/>
-    <w:sig w:usb0="A00002EF" w:usb1="4000207B" w:usb2="00000000" w:usb3="00000000" w:csb0="0000019F" w:csb1="00000000"/>
+    <w:sig w:usb0="E0002AFF" w:usb1="C000247B" w:usb2="00000009" w:usb3="00000000" w:csb0="000001FF" w:csb1="00000000"/>
   </w:font>
 </w:fonts>
 </file>
 
 <file path=word/glossary/settings.xml><?xml version="1.0" encoding="utf-8"?>
-<w:settings xmlns:mc="http://schemas.openxmlformats.org/markup-compatibility/2006" xmlns:o="urn:schemas-microsoft-com:office:office" xmlns:r="http://schemas.openxmlformats.org/officeDocument/2006/relationships" xmlns:m="http://schemas.openxmlformats.org/officeDocument/2006/math" xmlns:v="urn:schemas-microsoft-com:vml" xmlns:w10="urn:schemas-microsoft-com:office:word" xmlns:w="http://schemas.openxmlformats.org/wordprocessingml/2006/main" xmlns:w14="http://schemas.microsoft.com/office/word/2010/wordml" xmlns:w15="http://schemas.microsoft.com/office/word/2012/wordml" xmlns:w16se="http://schemas.microsoft.com/office/word/2015/wordml/symex" xmlns:sl="http://schemas.openxmlformats.org/schemaLibrary/2006/main" mc:Ignorable="w14 w15 w16se">
+<w:settings xmlns:mc="http://schemas.openxmlformats.org/markup-compatibility/2006" xmlns:o="urn:schemas-microsoft-com:office:office" xmlns:r="http://schemas.openxmlformats.org/officeDocument/2006/relationships" xmlns:m="http://schemas.openxmlformats.org/officeDocument/2006/math" xmlns:v="urn:schemas-microsoft-com:vml" xmlns:w10="urn:schemas-microsoft-com:office:word" xmlns:w="http://schemas.openxmlformats.org/wordprocessingml/2006/main" xmlns:w14="http://schemas.microsoft.com/office/word/2010/wordml" xmlns:w15="http://schemas.microsoft.com/office/word/2012/wordml" xmlns:w16cid="http://schemas.microsoft.com/office/word/2016/wordml/cid" xmlns:w16se="http://schemas.microsoft.com/office/word/2015/wordml/symex" xmlns:sl="http://schemas.openxmlformats.org/schemaLibrary/2006/main" mc:Ignorable="w14 w15 w16se w16cid">
   <w:view w:val="normal"/>
   <w:defaultTabStop w:val="720"/>
   <w:characterSpacingControl w:val="doNotCompress"/>
@@ -2826,6 +2894,7 @@
     <w:compatSetting w:name="enableOpenTypeFeatures" w:uri="http://schemas.microsoft.com/office/word" w:val="1"/>
     <w:compatSetting w:name="doNotFlipMirrorIndents" w:uri="http://schemas.microsoft.com/office/word" w:val="1"/>
     <w:compatSetting w:name="differentiateMultirowTableHeaders" w:uri="http://schemas.microsoft.com/office/word" w:val="1"/>
+    <w:compatSetting w:name="useWord2013TrackBottomHyphenation" w:uri="http://schemas.microsoft.com/office/word" w:val="1"/>
   </w:compat>
   <w:rsids>
     <w:rsidRoot w:val="002E5F32"/>
@@ -2926,7 +2995,7 @@
 </file>
 
 <file path=word/glossary/styles.xml><?xml version="1.0" encoding="utf-8"?>
-<w:styles xmlns:mc="http://schemas.openxmlformats.org/markup-compatibility/2006" xmlns:r="http://schemas.openxmlformats.org/officeDocument/2006/relationships" xmlns:w="http://schemas.openxmlformats.org/wordprocessingml/2006/main" xmlns:w14="http://schemas.microsoft.com/office/word/2010/wordml" xmlns:w15="http://schemas.microsoft.com/office/word/2012/wordml" xmlns:w16se="http://schemas.microsoft.com/office/word/2015/wordml/symex" mc:Ignorable="w14 w15 w16se">
+<w:styles xmlns:mc="http://schemas.openxmlformats.org/markup-compatibility/2006" xmlns:r="http://schemas.openxmlformats.org/officeDocument/2006/relationships" xmlns:w="http://schemas.openxmlformats.org/wordprocessingml/2006/main" xmlns:w14="http://schemas.microsoft.com/office/word/2010/wordml" xmlns:w15="http://schemas.microsoft.com/office/word/2012/wordml" xmlns:w16cid="http://schemas.microsoft.com/office/word/2016/wordml/cid" xmlns:w16se="http://schemas.microsoft.com/office/word/2015/wordml/symex" mc:Ignorable="w14 w15 w16se w16cid">
   <w:docDefaults>
     <w:rPrDefault>
       <w:rPr>
@@ -2942,7 +3011,7 @@
       </w:pPr>
     </w:pPrDefault>
   </w:docDefaults>
-  <w:latentStyles w:defLockedState="0" w:defUIPriority="99" w:defSemiHidden="0" w:defUnhideWhenUsed="0" w:defQFormat="0" w:count="371">
+  <w:latentStyles w:defLockedState="0" w:defUIPriority="99" w:defSemiHidden="0" w:defUnhideWhenUsed="0" w:defQFormat="0" w:count="376">
     <w:lsdException w:name="Normal" w:uiPriority="0" w:qFormat="1"/>
     <w:lsdException w:name="heading 1" w:uiPriority="9" w:qFormat="1"/>
     <w:lsdException w:name="heading 2" w:semiHidden="1" w:uiPriority="9" w:unhideWhenUsed="1" w:qFormat="1"/>
@@ -3048,7 +3117,6 @@
     <w:lsdException w:name="HTML Sample" w:semiHidden="1" w:unhideWhenUsed="1"/>
     <w:lsdException w:name="HTML Typewriter" w:semiHidden="1" w:unhideWhenUsed="1"/>
     <w:lsdException w:name="HTML Variable" w:semiHidden="1" w:unhideWhenUsed="1"/>
-    <w:lsdException w:name="Normal Table" w:semiHidden="1" w:unhideWhenUsed="1"/>
     <w:lsdException w:name="annotation subject" w:semiHidden="1" w:unhideWhenUsed="1"/>
     <w:lsdException w:name="No List" w:semiHidden="1" w:unhideWhenUsed="1"/>
     <w:lsdException w:name="Outline List 1" w:semiHidden="1" w:unhideWhenUsed="1"/>
@@ -3091,11 +3159,8 @@
     <w:lsdException w:name="Table Contemporary" w:semiHidden="1" w:unhideWhenUsed="1"/>
     <w:lsdException w:name="Table Elegant" w:semiHidden="1" w:unhideWhenUsed="1"/>
     <w:lsdException w:name="Table Professional" w:semiHidden="1" w:unhideWhenUsed="1"/>
-    <w:lsdException w:name="Table Subtle 1" w:semiHidden="1" w:unhideWhenUsed="1"/>
     <w:lsdException w:name="Table Subtle 2" w:semiHidden="1" w:unhideWhenUsed="1"/>
     <w:lsdException w:name="Table Web 1" w:semiHidden="1" w:unhideWhenUsed="1"/>
-    <w:lsdException w:name="Table Web 2" w:semiHidden="1" w:unhideWhenUsed="1"/>
-    <w:lsdException w:name="Table Web 3" w:semiHidden="1" w:unhideWhenUsed="1"/>
     <w:lsdException w:name="Balloon Text" w:semiHidden="1" w:unhideWhenUsed="1"/>
     <w:lsdException w:name="Table Grid" w:uiPriority="39"/>
     <w:lsdException w:name="Table Theme" w:semiHidden="1" w:unhideWhenUsed="1"/>
@@ -3314,6 +3379,11 @@
     <w:lsdException w:name="List Table 5 Dark Accent 6" w:uiPriority="50"/>
     <w:lsdException w:name="List Table 6 Colorful Accent 6" w:uiPriority="51"/>
     <w:lsdException w:name="List Table 7 Colorful Accent 6" w:uiPriority="52"/>
+    <w:lsdException w:name="Mention" w:semiHidden="1" w:unhideWhenUsed="1"/>
+    <w:lsdException w:name="Smart Hyperlink" w:semiHidden="1" w:unhideWhenUsed="1"/>
+    <w:lsdException w:name="Hashtag" w:semiHidden="1" w:unhideWhenUsed="1"/>
+    <w:lsdException w:name="Unresolved Mention" w:semiHidden="1" w:unhideWhenUsed="1"/>
+    <w:lsdException w:name="Smart Link" w:semiHidden="1" w:unhideWhenUsed="1"/>
   </w:latentStyles>
   <w:style w:type="paragraph" w:default="1" w:styleId="Normal">
     <w:name w:val="Normal"/>
@@ -3562,7 +3632,7 @@
 </file>
 
 <file path=word/glossary/webSettings.xml><?xml version="1.0" encoding="utf-8"?>
-<w:webSettings xmlns:mc="http://schemas.openxmlformats.org/markup-compatibility/2006" xmlns:r="http://schemas.openxmlformats.org/officeDocument/2006/relationships" xmlns:w="http://schemas.openxmlformats.org/wordprocessingml/2006/main" xmlns:w14="http://schemas.microsoft.com/office/word/2010/wordml" xmlns:w15="http://schemas.microsoft.com/office/word/2012/wordml" xmlns:w16se="http://schemas.microsoft.com/office/word/2015/wordml/symex" mc:Ignorable="w14 w15 w16se">
+<w:webSettings xmlns:mc="http://schemas.openxmlformats.org/markup-compatibility/2006" xmlns:r="http://schemas.openxmlformats.org/officeDocument/2006/relationships" xmlns:w="http://schemas.openxmlformats.org/wordprocessingml/2006/main" xmlns:w14="http://schemas.microsoft.com/office/word/2010/wordml" xmlns:w15="http://schemas.microsoft.com/office/word/2012/wordml" xmlns:w16cid="http://schemas.microsoft.com/office/word/2016/wordml/cid" xmlns:w16se="http://schemas.microsoft.com/office/word/2015/wordml/symex" mc:Ignorable="w14 w15 w16se w16cid">
   <w:optimizeForBrowser/>
   <w:relyOnVML/>
   <w:allowPNG/>

</xml_diff>